<commit_message>
Updated the nettime handling
</commit_message>
<xml_diff>
--- a/Logical/Documentation/Vision Demo Application.docx
+++ b/Logical/Documentation/Vision Demo Application.docx
@@ -94,7 +94,7 @@
           <w:szCs w:val="32"/>
           <w:lang w:val="en-US"/>
         </w:rPr>
-        <w:t>Date: 19</w:t>
+        <w:t>Date: 01</w:t>
       </w:r>
       <w:r>
         <w:rPr>
@@ -110,7 +110,7 @@
           <w:szCs w:val="32"/>
           <w:lang w:val="en-US"/>
         </w:rPr>
-        <w:t>03</w:t>
+        <w:t>04</w:t>
       </w:r>
       <w:r>
         <w:rPr>
@@ -177,7 +177,7 @@
               <w:noProof/>
               <w:kern w:val="0"/>
               <w:szCs w:val="22"/>
-              <w:lang w:val="de-AT" w:eastAsia="de-AT"/>
+              <w:lang w:val="de-DE" w:eastAsia="de-DE"/>
             </w:rPr>
           </w:pPr>
           <w:r>
@@ -198,7 +198,7 @@
             </w:rPr>
             <w:fldChar w:fldCharType="separate"/>
           </w:r>
-          <w:hyperlink w:anchor="_Toc35518496" w:history="1">
+          <w:hyperlink w:anchor="_Toc36641010" w:history="1">
             <w:r>
               <w:rPr>
                 <w:rStyle w:val="Hyperlink"/>
@@ -226,7 +226,7 @@
                 <w:noProof/>
                 <w:webHidden/>
               </w:rPr>
-              <w:instrText xml:space="preserve"> PAGEREF _Toc35518496 \h </w:instrText>
+              <w:instrText xml:space="preserve"> PAGEREF _Toc36641010 \h </w:instrText>
             </w:r>
             <w:r>
               <w:rPr>
@@ -269,10 +269,10 @@
               <w:kern w:val="0"/>
               <w:sz w:val="22"/>
               <w:szCs w:val="22"/>
-              <w:lang w:val="de-AT" w:eastAsia="de-AT"/>
+              <w:lang w:val="de-DE" w:eastAsia="de-DE"/>
             </w:rPr>
           </w:pPr>
-          <w:hyperlink w:anchor="_Toc35518497" w:history="1">
+          <w:hyperlink w:anchor="_Toc36641011" w:history="1">
             <w:r>
               <w:rPr>
                 <w:rStyle w:val="Hyperlink"/>
@@ -288,7 +288,7 @@
                 <w:kern w:val="0"/>
                 <w:sz w:val="22"/>
                 <w:szCs w:val="22"/>
-                <w:lang w:val="de-AT" w:eastAsia="de-AT"/>
+                <w:lang w:val="de-DE" w:eastAsia="de-DE"/>
               </w:rPr>
               <w:tab/>
             </w:r>
@@ -319,7 +319,7 @@
                 <w:noProof/>
                 <w:webHidden/>
               </w:rPr>
-              <w:instrText xml:space="preserve"> PAGEREF _Toc35518497 \h </w:instrText>
+              <w:instrText xml:space="preserve"> PAGEREF _Toc36641011 \h </w:instrText>
             </w:r>
             <w:r>
               <w:rPr>
@@ -359,10 +359,10 @@
               <w:noProof/>
               <w:kern w:val="0"/>
               <w:szCs w:val="22"/>
-              <w:lang w:val="de-AT" w:eastAsia="de-AT"/>
+              <w:lang w:val="de-DE" w:eastAsia="de-DE"/>
             </w:rPr>
           </w:pPr>
-          <w:hyperlink w:anchor="_Toc35518498" w:history="1">
+          <w:hyperlink w:anchor="_Toc36641012" w:history="1">
             <w:r>
               <w:rPr>
                 <w:rStyle w:val="Hyperlink"/>
@@ -390,7 +390,7 @@
                 <w:noProof/>
                 <w:webHidden/>
               </w:rPr>
-              <w:instrText xml:space="preserve"> PAGEREF _Toc35518498 \h </w:instrText>
+              <w:instrText xml:space="preserve"> PAGEREF _Toc36641012 \h </w:instrText>
             </w:r>
             <w:r>
               <w:rPr>
@@ -430,10 +430,10 @@
               <w:kern w:val="0"/>
               <w:sz w:val="22"/>
               <w:szCs w:val="22"/>
-              <w:lang w:val="de-AT" w:eastAsia="de-AT"/>
+              <w:lang w:val="de-DE" w:eastAsia="de-DE"/>
             </w:rPr>
           </w:pPr>
-          <w:hyperlink w:anchor="_Toc35518499" w:history="1">
+          <w:hyperlink w:anchor="_Toc36641013" w:history="1">
             <w:r>
               <w:rPr>
                 <w:rStyle w:val="Hyperlink"/>
@@ -461,7 +461,7 @@
                 <w:noProof/>
                 <w:webHidden/>
               </w:rPr>
-              <w:instrText xml:space="preserve"> PAGEREF _Toc35518499 \h </w:instrText>
+              <w:instrText xml:space="preserve"> PAGEREF _Toc36641013 \h </w:instrText>
             </w:r>
             <w:r>
               <w:rPr>
@@ -501,10 +501,10 @@
               <w:kern w:val="0"/>
               <w:sz w:val="22"/>
               <w:szCs w:val="22"/>
-              <w:lang w:val="de-AT" w:eastAsia="de-AT"/>
+              <w:lang w:val="de-DE" w:eastAsia="de-DE"/>
             </w:rPr>
           </w:pPr>
-          <w:hyperlink w:anchor="_Toc35518500" w:history="1">
+          <w:hyperlink w:anchor="_Toc36641014" w:history="1">
             <w:r>
               <w:rPr>
                 <w:rStyle w:val="Hyperlink"/>
@@ -532,7 +532,7 @@
                 <w:noProof/>
                 <w:webHidden/>
               </w:rPr>
-              <w:instrText xml:space="preserve"> PAGEREF _Toc35518500 \h </w:instrText>
+              <w:instrText xml:space="preserve"> PAGEREF _Toc36641014 \h </w:instrText>
             </w:r>
             <w:r>
               <w:rPr>
@@ -572,10 +572,10 @@
               <w:kern w:val="0"/>
               <w:sz w:val="22"/>
               <w:szCs w:val="22"/>
-              <w:lang w:val="de-AT" w:eastAsia="de-AT"/>
+              <w:lang w:val="de-DE" w:eastAsia="de-DE"/>
             </w:rPr>
           </w:pPr>
-          <w:hyperlink w:anchor="_Toc35518501" w:history="1">
+          <w:hyperlink w:anchor="_Toc36641015" w:history="1">
             <w:r>
               <w:rPr>
                 <w:rStyle w:val="Hyperlink"/>
@@ -603,7 +603,7 @@
                 <w:noProof/>
                 <w:webHidden/>
               </w:rPr>
-              <w:instrText xml:space="preserve"> PAGEREF _Toc35518501 \h </w:instrText>
+              <w:instrText xml:space="preserve"> PAGEREF _Toc36641015 \h </w:instrText>
             </w:r>
             <w:r>
               <w:rPr>
@@ -643,10 +643,10 @@
               <w:noProof/>
               <w:kern w:val="0"/>
               <w:szCs w:val="22"/>
-              <w:lang w:val="de-AT" w:eastAsia="de-AT"/>
+              <w:lang w:val="de-DE" w:eastAsia="de-DE"/>
             </w:rPr>
           </w:pPr>
-          <w:hyperlink w:anchor="_Toc35518502" w:history="1">
+          <w:hyperlink w:anchor="_Toc36641016" w:history="1">
             <w:r>
               <w:rPr>
                 <w:rStyle w:val="Hyperlink"/>
@@ -674,7 +674,7 @@
                 <w:noProof/>
                 <w:webHidden/>
               </w:rPr>
-              <w:instrText xml:space="preserve"> PAGEREF _Toc35518502 \h </w:instrText>
+              <w:instrText xml:space="preserve"> PAGEREF _Toc36641016 \h </w:instrText>
             </w:r>
             <w:r>
               <w:rPr>
@@ -714,10 +714,10 @@
               <w:kern w:val="0"/>
               <w:sz w:val="22"/>
               <w:szCs w:val="22"/>
-              <w:lang w:val="de-AT" w:eastAsia="de-AT"/>
+              <w:lang w:val="de-DE" w:eastAsia="de-DE"/>
             </w:rPr>
           </w:pPr>
-          <w:hyperlink w:anchor="_Toc35518503" w:history="1">
+          <w:hyperlink w:anchor="_Toc36641017" w:history="1">
             <w:r>
               <w:rPr>
                 <w:rStyle w:val="Hyperlink"/>
@@ -745,7 +745,7 @@
                 <w:noProof/>
                 <w:webHidden/>
               </w:rPr>
-              <w:instrText xml:space="preserve"> PAGEREF _Toc35518503 \h </w:instrText>
+              <w:instrText xml:space="preserve"> PAGEREF _Toc36641017 \h </w:instrText>
             </w:r>
             <w:r>
               <w:rPr>
@@ -785,10 +785,10 @@
               <w:kern w:val="0"/>
               <w:sz w:val="22"/>
               <w:szCs w:val="22"/>
-              <w:lang w:val="de-AT" w:eastAsia="de-AT"/>
+              <w:lang w:val="de-DE" w:eastAsia="de-DE"/>
             </w:rPr>
           </w:pPr>
-          <w:hyperlink w:anchor="_Toc35518504" w:history="1">
+          <w:hyperlink w:anchor="_Toc36641018" w:history="1">
             <w:r>
               <w:rPr>
                 <w:rStyle w:val="Hyperlink"/>
@@ -816,7 +816,7 @@
                 <w:noProof/>
                 <w:webHidden/>
               </w:rPr>
-              <w:instrText xml:space="preserve"> PAGEREF _Toc35518504 \h </w:instrText>
+              <w:instrText xml:space="preserve"> PAGEREF _Toc36641018 \h </w:instrText>
             </w:r>
             <w:r>
               <w:rPr>
@@ -856,10 +856,10 @@
               <w:kern w:val="0"/>
               <w:sz w:val="22"/>
               <w:szCs w:val="22"/>
-              <w:lang w:val="de-AT" w:eastAsia="de-AT"/>
+              <w:lang w:val="de-DE" w:eastAsia="de-DE"/>
             </w:rPr>
           </w:pPr>
-          <w:hyperlink w:anchor="_Toc35518505" w:history="1">
+          <w:hyperlink w:anchor="_Toc36641019" w:history="1">
             <w:r>
               <w:rPr>
                 <w:rStyle w:val="Hyperlink"/>
@@ -887,7 +887,7 @@
                 <w:noProof/>
                 <w:webHidden/>
               </w:rPr>
-              <w:instrText xml:space="preserve"> PAGEREF _Toc35518505 \h </w:instrText>
+              <w:instrText xml:space="preserve"> PAGEREF _Toc36641019 \h </w:instrText>
             </w:r>
             <w:r>
               <w:rPr>
@@ -927,10 +927,10 @@
               <w:noProof/>
               <w:kern w:val="0"/>
               <w:szCs w:val="22"/>
-              <w:lang w:val="de-AT" w:eastAsia="de-AT"/>
+              <w:lang w:val="de-DE" w:eastAsia="de-DE"/>
             </w:rPr>
           </w:pPr>
-          <w:hyperlink w:anchor="_Toc35518506" w:history="1">
+          <w:hyperlink w:anchor="_Toc36641020" w:history="1">
             <w:r>
               <w:rPr>
                 <w:rStyle w:val="Hyperlink"/>
@@ -958,7 +958,7 @@
                 <w:noProof/>
                 <w:webHidden/>
               </w:rPr>
-              <w:instrText xml:space="preserve"> PAGEREF _Toc35518506 \h </w:instrText>
+              <w:instrText xml:space="preserve"> PAGEREF _Toc36641020 \h </w:instrText>
             </w:r>
             <w:r>
               <w:rPr>
@@ -998,10 +998,10 @@
               <w:kern w:val="0"/>
               <w:sz w:val="22"/>
               <w:szCs w:val="22"/>
-              <w:lang w:val="de-AT" w:eastAsia="de-AT"/>
+              <w:lang w:val="de-DE" w:eastAsia="de-DE"/>
             </w:rPr>
           </w:pPr>
-          <w:hyperlink w:anchor="_Toc35518507" w:history="1">
+          <w:hyperlink w:anchor="_Toc36641021" w:history="1">
             <w:r>
               <w:rPr>
                 <w:rStyle w:val="Hyperlink"/>
@@ -1015,7 +1015,7 @@
                 <w:rStyle w:val="Hyperlink"/>
                 <w:rFonts w:cs="Arial"/>
                 <w:noProof/>
-                <w:lang w:val="de-AT" w:eastAsia="de-AT"/>
+                <w:lang w:val="de-DE" w:eastAsia="de-DE"/>
               </w:rPr>
               <w:t xml:space="preserve"> </w:t>
             </w:r>
@@ -1046,7 +1046,7 @@
                 <w:noProof/>
                 <w:webHidden/>
               </w:rPr>
-              <w:instrText xml:space="preserve"> PAGEREF _Toc35518507 \h </w:instrText>
+              <w:instrText xml:space="preserve"> PAGEREF _Toc36641021 \h </w:instrText>
             </w:r>
             <w:r>
               <w:rPr>
@@ -1086,10 +1086,10 @@
               <w:kern w:val="0"/>
               <w:sz w:val="22"/>
               <w:szCs w:val="22"/>
-              <w:lang w:val="de-AT" w:eastAsia="de-AT"/>
+              <w:lang w:val="de-DE" w:eastAsia="de-DE"/>
             </w:rPr>
           </w:pPr>
-          <w:hyperlink w:anchor="_Toc35518508" w:history="1">
+          <w:hyperlink w:anchor="_Toc36641022" w:history="1">
             <w:r>
               <w:rPr>
                 <w:rStyle w:val="Hyperlink"/>
@@ -1117,7 +1117,7 @@
                 <w:noProof/>
                 <w:webHidden/>
               </w:rPr>
-              <w:instrText xml:space="preserve"> PAGEREF _Toc35518508 \h </w:instrText>
+              <w:instrText xml:space="preserve"> PAGEREF _Toc36641022 \h </w:instrText>
             </w:r>
             <w:r>
               <w:rPr>
@@ -1157,17 +1157,17 @@
               <w:kern w:val="0"/>
               <w:sz w:val="22"/>
               <w:szCs w:val="22"/>
-              <w:lang w:val="de-AT" w:eastAsia="de-AT"/>
+              <w:lang w:val="de-DE" w:eastAsia="de-DE"/>
             </w:rPr>
           </w:pPr>
-          <w:hyperlink w:anchor="_Toc35518509" w:history="1">
+          <w:hyperlink w:anchor="_Toc36641023" w:history="1">
             <w:r>
               <w:rPr>
                 <w:rStyle w:val="Hyperlink"/>
                 <w:noProof/>
                 <w:lang w:val="en-US"/>
               </w:rPr>
-              <w:t>4.3 How to integrate the demo into a customer application</w:t>
+              <w:t>4.3 Changing the demo</w:t>
             </w:r>
             <w:r>
               <w:rPr>
@@ -1188,7 +1188,13 @@
                 <w:noProof/>
                 <w:webHidden/>
               </w:rPr>
-              <w:instrText xml:space="preserve"> PAGEREF _Toc35518509 \h </w:instrText>
+              <w:instrText xml:space="preserve"> PAGEREF _Toc36641023 \h </w:instrText>
+            </w:r>
+            <w:r>
+              <w:rPr>
+                <w:noProof/>
+                <w:webHidden/>
+              </w:rPr>
             </w:r>
             <w:r>
               <w:rPr>
@@ -1199,13 +1205,10 @@
             </w:r>
             <w:r>
               <w:rPr>
-                <w:b/>
-                <w:bCs/>
-                <w:noProof/>
-                <w:webHidden/>
-                <w:lang w:val="de-DE"/>
-              </w:rPr>
-              <w:t>Fehler! Textmarke nicht definiert.</w:t>
+                <w:noProof/>
+                <w:webHidden/>
+              </w:rPr>
+              <w:t>7</w:t>
             </w:r>
             <w:r>
               <w:rPr>
@@ -1225,17 +1228,17 @@
               <w:kern w:val="0"/>
               <w:sz w:val="22"/>
               <w:szCs w:val="22"/>
-              <w:lang w:val="de-AT" w:eastAsia="de-AT"/>
+              <w:lang w:val="de-DE" w:eastAsia="de-DE"/>
             </w:rPr>
           </w:pPr>
-          <w:hyperlink w:anchor="_Toc35518510" w:history="1">
+          <w:hyperlink w:anchor="_Toc36641024" w:history="1">
             <w:r>
               <w:rPr>
                 <w:rStyle w:val="Hyperlink"/>
                 <w:noProof/>
-                <w:lang w:val="en-US" w:eastAsia="de-AT"/>
-              </w:rPr>
-              <w:t>4.4 Code Reader</w:t>
+                <w:lang w:val="en-US"/>
+              </w:rPr>
+              <w:t>4.4 Lights</w:t>
             </w:r>
             <w:r>
               <w:rPr>
@@ -1256,7 +1259,7 @@
                 <w:noProof/>
                 <w:webHidden/>
               </w:rPr>
-              <w:instrText xml:space="preserve"> PAGEREF _Toc35518510 \h </w:instrText>
+              <w:instrText xml:space="preserve"> PAGEREF _Toc36641024 \h </w:instrText>
             </w:r>
             <w:r>
               <w:rPr>
@@ -1276,7 +1279,7 @@
                 <w:noProof/>
                 <w:webHidden/>
               </w:rPr>
-              <w:t>9</w:t>
+              <w:t>7</w:t>
             </w:r>
             <w:r>
               <w:rPr>
@@ -1296,17 +1299,17 @@
               <w:kern w:val="0"/>
               <w:sz w:val="22"/>
               <w:szCs w:val="22"/>
-              <w:lang w:val="de-AT" w:eastAsia="de-AT"/>
+              <w:lang w:val="de-DE" w:eastAsia="de-DE"/>
             </w:rPr>
           </w:pPr>
-          <w:hyperlink w:anchor="_Toc35518511" w:history="1">
+          <w:hyperlink w:anchor="_Toc36641025" w:history="1">
             <w:r>
               <w:rPr>
                 <w:rStyle w:val="Hyperlink"/>
                 <w:noProof/>
-                <w:lang w:val="en-US" w:eastAsia="de-AT"/>
-              </w:rPr>
-              <w:t>4.5 Blob</w:t>
+                <w:lang w:val="en-US"/>
+              </w:rPr>
+              <w:t>4.5 Recipe</w:t>
             </w:r>
             <w:r>
               <w:rPr>
@@ -1327,7 +1330,7 @@
                 <w:noProof/>
                 <w:webHidden/>
               </w:rPr>
-              <w:instrText xml:space="preserve"> PAGEREF _Toc35518511 \h </w:instrText>
+              <w:instrText xml:space="preserve"> PAGEREF _Toc36641025 \h </w:instrText>
             </w:r>
             <w:r>
               <w:rPr>
@@ -1347,7 +1350,7 @@
                 <w:noProof/>
                 <w:webHidden/>
               </w:rPr>
-              <w:t>9</w:t>
+              <w:t>8</w:t>
             </w:r>
             <w:r>
               <w:rPr>
@@ -1367,17 +1370,17 @@
               <w:kern w:val="0"/>
               <w:sz w:val="22"/>
               <w:szCs w:val="22"/>
-              <w:lang w:val="de-AT" w:eastAsia="de-AT"/>
+              <w:lang w:val="de-DE" w:eastAsia="de-DE"/>
             </w:rPr>
           </w:pPr>
-          <w:hyperlink w:anchor="_Toc35518512" w:history="1">
+          <w:hyperlink w:anchor="_Toc36641026" w:history="1">
             <w:r>
               <w:rPr>
                 <w:rStyle w:val="Hyperlink"/>
                 <w:noProof/>
                 <w:lang w:val="en-US" w:eastAsia="de-AT"/>
               </w:rPr>
-              <w:t>4.6 Match</w:t>
+              <w:t>4.6 Code Reader</w:t>
             </w:r>
             <w:r>
               <w:rPr>
@@ -1398,7 +1401,7 @@
                 <w:noProof/>
                 <w:webHidden/>
               </w:rPr>
-              <w:instrText xml:space="preserve"> PAGEREF _Toc35518512 \h </w:instrText>
+              <w:instrText xml:space="preserve"> PAGEREF _Toc36641026 \h </w:instrText>
             </w:r>
             <w:r>
               <w:rPr>
@@ -1418,7 +1421,7 @@
                 <w:noProof/>
                 <w:webHidden/>
               </w:rPr>
-              <w:t>10</w:t>
+              <w:t>9</w:t>
             </w:r>
             <w:r>
               <w:rPr>
@@ -1438,17 +1441,17 @@
               <w:kern w:val="0"/>
               <w:sz w:val="22"/>
               <w:szCs w:val="22"/>
-              <w:lang w:val="de-AT" w:eastAsia="de-AT"/>
+              <w:lang w:val="de-DE" w:eastAsia="de-DE"/>
             </w:rPr>
           </w:pPr>
-          <w:hyperlink w:anchor="_Toc35518513" w:history="1">
+          <w:hyperlink w:anchor="_Toc36641027" w:history="1">
             <w:r>
               <w:rPr>
                 <w:rStyle w:val="Hyperlink"/>
                 <w:noProof/>
                 <w:lang w:val="en-US" w:eastAsia="de-AT"/>
               </w:rPr>
-              <w:t>4.7 OCR</w:t>
+              <w:t>4.7 Blob</w:t>
             </w:r>
             <w:r>
               <w:rPr>
@@ -1469,7 +1472,7 @@
                 <w:noProof/>
                 <w:webHidden/>
               </w:rPr>
-              <w:instrText xml:space="preserve"> PAGEREF _Toc35518513 \h </w:instrText>
+              <w:instrText xml:space="preserve"> PAGEREF _Toc36641027 \h </w:instrText>
             </w:r>
             <w:r>
               <w:rPr>
@@ -1489,7 +1492,7 @@
                 <w:noProof/>
                 <w:webHidden/>
               </w:rPr>
-              <w:t>10</w:t>
+              <w:t>9</w:t>
             </w:r>
             <w:r>
               <w:rPr>
@@ -1509,17 +1512,17 @@
               <w:kern w:val="0"/>
               <w:sz w:val="22"/>
               <w:szCs w:val="22"/>
-              <w:lang w:val="de-AT" w:eastAsia="de-AT"/>
+              <w:lang w:val="de-DE" w:eastAsia="de-DE"/>
             </w:rPr>
           </w:pPr>
-          <w:hyperlink w:anchor="_Toc35518514" w:history="1">
+          <w:hyperlink w:anchor="_Toc36641028" w:history="1">
             <w:r>
               <w:rPr>
                 <w:rStyle w:val="Hyperlink"/>
                 <w:noProof/>
                 <w:lang w:val="en-US" w:eastAsia="de-AT"/>
               </w:rPr>
-              <w:t>4.8 Measurement</w:t>
+              <w:t>4.8 Match</w:t>
             </w:r>
             <w:r>
               <w:rPr>
@@ -1540,7 +1543,7 @@
                 <w:noProof/>
                 <w:webHidden/>
               </w:rPr>
-              <w:instrText xml:space="preserve"> PAGEREF _Toc35518514 \h </w:instrText>
+              <w:instrText xml:space="preserve"> PAGEREF _Toc36641028 \h </w:instrText>
             </w:r>
             <w:r>
               <w:rPr>
@@ -1560,7 +1563,7 @@
                 <w:noProof/>
                 <w:webHidden/>
               </w:rPr>
-              <w:t>11</w:t>
+              <w:t>10</w:t>
             </w:r>
             <w:r>
               <w:rPr>
@@ -1580,17 +1583,17 @@
               <w:kern w:val="0"/>
               <w:sz w:val="22"/>
               <w:szCs w:val="22"/>
-              <w:lang w:val="de-AT" w:eastAsia="de-AT"/>
+              <w:lang w:val="de-DE" w:eastAsia="de-DE"/>
             </w:rPr>
           </w:pPr>
-          <w:hyperlink w:anchor="_Toc35518515" w:history="1">
+          <w:hyperlink w:anchor="_Toc36641029" w:history="1">
             <w:r>
               <w:rPr>
                 <w:rStyle w:val="Hyperlink"/>
                 <w:noProof/>
                 <w:lang w:val="en-US" w:eastAsia="de-AT"/>
               </w:rPr>
-              <w:t>4.9 Using Nettime</w:t>
+              <w:t>4.9 OCR</w:t>
             </w:r>
             <w:r>
               <w:rPr>
@@ -1611,7 +1614,7 @@
                 <w:noProof/>
                 <w:webHidden/>
               </w:rPr>
-              <w:instrText xml:space="preserve"> PAGEREF _Toc35518515 \h </w:instrText>
+              <w:instrText xml:space="preserve"> PAGEREF _Toc36641029 \h </w:instrText>
             </w:r>
             <w:r>
               <w:rPr>
@@ -1631,7 +1634,7 @@
                 <w:noProof/>
                 <w:webHidden/>
               </w:rPr>
-              <w:t>12</w:t>
+              <w:t>10</w:t>
             </w:r>
             <w:r>
               <w:rPr>
@@ -1651,17 +1654,17 @@
               <w:kern w:val="0"/>
               <w:sz w:val="22"/>
               <w:szCs w:val="22"/>
-              <w:lang w:val="de-AT" w:eastAsia="de-AT"/>
+              <w:lang w:val="de-DE" w:eastAsia="de-DE"/>
             </w:rPr>
           </w:pPr>
-          <w:hyperlink w:anchor="_Toc35518516" w:history="1">
+          <w:hyperlink w:anchor="_Toc36641030" w:history="1">
             <w:r>
               <w:rPr>
                 <w:rStyle w:val="Hyperlink"/>
                 <w:noProof/>
                 <w:lang w:val="en-US" w:eastAsia="de-AT"/>
               </w:rPr>
-              <w:t>4.10 Image Archive</w:t>
+              <w:t>4.10 Measurement</w:t>
             </w:r>
             <w:r>
               <w:rPr>
@@ -1682,7 +1685,229 @@
                 <w:noProof/>
                 <w:webHidden/>
               </w:rPr>
-              <w:instrText xml:space="preserve"> PAGEREF _Toc35518516 \h </w:instrText>
+              <w:instrText xml:space="preserve"> PAGEREF _Toc36641030 \h </w:instrText>
+            </w:r>
+            <w:r>
+              <w:rPr>
+                <w:noProof/>
+                <w:webHidden/>
+              </w:rPr>
+            </w:r>
+            <w:r>
+              <w:rPr>
+                <w:noProof/>
+                <w:webHidden/>
+              </w:rPr>
+              <w:fldChar w:fldCharType="separate"/>
+            </w:r>
+            <w:r>
+              <w:rPr>
+                <w:noProof/>
+                <w:webHidden/>
+              </w:rPr>
+              <w:t>11</w:t>
+            </w:r>
+            <w:r>
+              <w:rPr>
+                <w:noProof/>
+                <w:webHidden/>
+              </w:rPr>
+              <w:fldChar w:fldCharType="end"/>
+            </w:r>
+          </w:hyperlink>
+        </w:p>
+        <w:p>
+          <w:pPr>
+            <w:pStyle w:val="Verzeichnis2"/>
+            <w:rPr>
+              <w:rFonts w:asciiTheme="minorHAnsi" w:eastAsiaTheme="minorEastAsia" w:hAnsiTheme="minorHAnsi" w:cstheme="minorBidi"/>
+              <w:noProof/>
+              <w:kern w:val="0"/>
+              <w:sz w:val="22"/>
+              <w:szCs w:val="22"/>
+              <w:lang w:val="de-DE" w:eastAsia="de-DE"/>
+            </w:rPr>
+          </w:pPr>
+          <w:hyperlink w:anchor="_Toc36641031" w:history="1">
+            <w:r>
+              <w:rPr>
+                <w:rStyle w:val="Hyperlink"/>
+                <w:noProof/>
+                <w:lang w:val="en-US" w:eastAsia="de-AT"/>
+              </w:rPr>
+              <w:t>4.11 Using Nettime</w:t>
+            </w:r>
+            <w:r>
+              <w:rPr>
+                <w:noProof/>
+                <w:webHidden/>
+              </w:rPr>
+              <w:tab/>
+            </w:r>
+            <w:r>
+              <w:rPr>
+                <w:noProof/>
+                <w:webHidden/>
+              </w:rPr>
+              <w:fldChar w:fldCharType="begin"/>
+            </w:r>
+            <w:r>
+              <w:rPr>
+                <w:noProof/>
+                <w:webHidden/>
+              </w:rPr>
+              <w:instrText xml:space="preserve"> PAGEREF _Toc36641031 \h </w:instrText>
+            </w:r>
+            <w:r>
+              <w:rPr>
+                <w:noProof/>
+                <w:webHidden/>
+              </w:rPr>
+            </w:r>
+            <w:r>
+              <w:rPr>
+                <w:noProof/>
+                <w:webHidden/>
+              </w:rPr>
+              <w:fldChar w:fldCharType="separate"/>
+            </w:r>
+            <w:r>
+              <w:rPr>
+                <w:noProof/>
+                <w:webHidden/>
+              </w:rPr>
+              <w:t>12</w:t>
+            </w:r>
+            <w:r>
+              <w:rPr>
+                <w:noProof/>
+                <w:webHidden/>
+              </w:rPr>
+              <w:fldChar w:fldCharType="end"/>
+            </w:r>
+          </w:hyperlink>
+        </w:p>
+        <w:p>
+          <w:pPr>
+            <w:pStyle w:val="Verzeichnis3"/>
+            <w:rPr>
+              <w:rFonts w:asciiTheme="minorHAnsi" w:eastAsiaTheme="minorEastAsia" w:hAnsiTheme="minorHAnsi" w:cstheme="minorBidi"/>
+              <w:noProof/>
+              <w:kern w:val="0"/>
+              <w:sz w:val="22"/>
+              <w:szCs w:val="22"/>
+              <w:lang w:val="de-DE" w:eastAsia="de-DE"/>
+            </w:rPr>
+          </w:pPr>
+          <w:hyperlink w:anchor="_Toc36641032" w:history="1">
+            <w:r>
+              <w:rPr>
+                <w:rStyle w:val="Hyperlink"/>
+                <w:rFonts w:cs="Arial"/>
+                <w:noProof/>
+                <w:lang w:val="en-US" w:eastAsia="de-AT"/>
+              </w:rPr>
+              <w:t>4.11.1</w:t>
+            </w:r>
+            <w:r>
+              <w:rPr>
+                <w:rStyle w:val="Hyperlink"/>
+                <w:noProof/>
+                <w:lang w:val="en-US" w:eastAsia="de-AT"/>
+              </w:rPr>
+              <w:t xml:space="preserve"> Precision</w:t>
+            </w:r>
+            <w:r>
+              <w:rPr>
+                <w:noProof/>
+                <w:webHidden/>
+              </w:rPr>
+              <w:tab/>
+            </w:r>
+            <w:r>
+              <w:rPr>
+                <w:noProof/>
+                <w:webHidden/>
+              </w:rPr>
+              <w:fldChar w:fldCharType="begin"/>
+            </w:r>
+            <w:r>
+              <w:rPr>
+                <w:noProof/>
+                <w:webHidden/>
+              </w:rPr>
+              <w:instrText xml:space="preserve"> PAGEREF _Toc36641032 \h </w:instrText>
+            </w:r>
+            <w:r>
+              <w:rPr>
+                <w:noProof/>
+                <w:webHidden/>
+              </w:rPr>
+            </w:r>
+            <w:r>
+              <w:rPr>
+                <w:noProof/>
+                <w:webHidden/>
+              </w:rPr>
+              <w:fldChar w:fldCharType="separate"/>
+            </w:r>
+            <w:r>
+              <w:rPr>
+                <w:noProof/>
+                <w:webHidden/>
+              </w:rPr>
+              <w:t>13</w:t>
+            </w:r>
+            <w:r>
+              <w:rPr>
+                <w:noProof/>
+                <w:webHidden/>
+              </w:rPr>
+              <w:fldChar w:fldCharType="end"/>
+            </w:r>
+          </w:hyperlink>
+        </w:p>
+        <w:p>
+          <w:pPr>
+            <w:pStyle w:val="Verzeichnis2"/>
+            <w:rPr>
+              <w:rFonts w:asciiTheme="minorHAnsi" w:eastAsiaTheme="minorEastAsia" w:hAnsiTheme="minorHAnsi" w:cstheme="minorBidi"/>
+              <w:noProof/>
+              <w:kern w:val="0"/>
+              <w:sz w:val="22"/>
+              <w:szCs w:val="22"/>
+              <w:lang w:val="de-DE" w:eastAsia="de-DE"/>
+            </w:rPr>
+          </w:pPr>
+          <w:hyperlink w:anchor="_Toc36641033" w:history="1">
+            <w:r>
+              <w:rPr>
+                <w:rStyle w:val="Hyperlink"/>
+                <w:noProof/>
+                <w:lang w:val="en-US" w:eastAsia="de-AT"/>
+              </w:rPr>
+              <w:t>4.12 Image Archive</w:t>
+            </w:r>
+            <w:r>
+              <w:rPr>
+                <w:noProof/>
+                <w:webHidden/>
+              </w:rPr>
+              <w:tab/>
+            </w:r>
+            <w:r>
+              <w:rPr>
+                <w:noProof/>
+                <w:webHidden/>
+              </w:rPr>
+              <w:fldChar w:fldCharType="begin"/>
+            </w:r>
+            <w:r>
+              <w:rPr>
+                <w:noProof/>
+                <w:webHidden/>
+              </w:rPr>
+              <w:instrText xml:space="preserve"> PAGEREF _Toc36641033 \h </w:instrText>
             </w:r>
             <w:r>
               <w:rPr>
@@ -1722,10 +1947,10 @@
               <w:noProof/>
               <w:kern w:val="0"/>
               <w:szCs w:val="22"/>
-              <w:lang w:val="de-AT" w:eastAsia="de-AT"/>
+              <w:lang w:val="de-DE" w:eastAsia="de-DE"/>
             </w:rPr>
           </w:pPr>
-          <w:hyperlink w:anchor="_Toc35518517" w:history="1">
+          <w:hyperlink w:anchor="_Toc36641034" w:history="1">
             <w:r>
               <w:rPr>
                 <w:rStyle w:val="Hyperlink"/>
@@ -1753,7 +1978,7 @@
                 <w:noProof/>
                 <w:webHidden/>
               </w:rPr>
-              <w:instrText xml:space="preserve"> PAGEREF _Toc35518517 \h </w:instrText>
+              <w:instrText xml:space="preserve"> PAGEREF _Toc36641034 \h </w:instrText>
             </w:r>
             <w:r>
               <w:rPr>
@@ -1773,7 +1998,7 @@
                 <w:noProof/>
                 <w:webHidden/>
               </w:rPr>
-              <w:t>14</w:t>
+              <w:t>15</w:t>
             </w:r>
             <w:r>
               <w:rPr>
@@ -1793,10 +2018,10 @@
               <w:kern w:val="0"/>
               <w:sz w:val="22"/>
               <w:szCs w:val="22"/>
-              <w:lang w:val="de-AT" w:eastAsia="de-AT"/>
+              <w:lang w:val="de-DE" w:eastAsia="de-DE"/>
             </w:rPr>
           </w:pPr>
-          <w:hyperlink w:anchor="_Toc35518518" w:history="1">
+          <w:hyperlink w:anchor="_Toc36641035" w:history="1">
             <w:r>
               <w:rPr>
                 <w:rStyle w:val="Hyperlink"/>
@@ -1824,7 +2049,7 @@
                 <w:noProof/>
                 <w:webHidden/>
               </w:rPr>
-              <w:instrText xml:space="preserve"> PAGEREF _Toc35518518 \h </w:instrText>
+              <w:instrText xml:space="preserve"> PAGEREF _Toc36641035 \h </w:instrText>
             </w:r>
             <w:r>
               <w:rPr>
@@ -1844,7 +2069,7 @@
                 <w:noProof/>
                 <w:webHidden/>
               </w:rPr>
-              <w:t>14</w:t>
+              <w:t>15</w:t>
             </w:r>
             <w:r>
               <w:rPr>
@@ -1864,10 +2089,10 @@
               <w:kern w:val="0"/>
               <w:sz w:val="22"/>
               <w:szCs w:val="22"/>
-              <w:lang w:val="de-AT" w:eastAsia="de-AT"/>
+              <w:lang w:val="de-DE" w:eastAsia="de-DE"/>
             </w:rPr>
           </w:pPr>
-          <w:hyperlink w:anchor="_Toc35518519" w:history="1">
+          <w:hyperlink w:anchor="_Toc36641036" w:history="1">
             <w:r>
               <w:rPr>
                 <w:rStyle w:val="Hyperlink"/>
@@ -1895,7 +2120,7 @@
                 <w:noProof/>
                 <w:webHidden/>
               </w:rPr>
-              <w:instrText xml:space="preserve"> PAGEREF _Toc35518519 \h </w:instrText>
+              <w:instrText xml:space="preserve"> PAGEREF _Toc36641036 \h </w:instrText>
             </w:r>
             <w:r>
               <w:rPr>
@@ -1915,7 +2140,7 @@
                 <w:noProof/>
                 <w:webHidden/>
               </w:rPr>
-              <w:t>14</w:t>
+              <w:t>15</w:t>
             </w:r>
             <w:r>
               <w:rPr>
@@ -1935,10 +2160,10 @@
               <w:kern w:val="0"/>
               <w:sz w:val="22"/>
               <w:szCs w:val="22"/>
-              <w:lang w:val="de-AT" w:eastAsia="de-AT"/>
+              <w:lang w:val="de-DE" w:eastAsia="de-DE"/>
             </w:rPr>
           </w:pPr>
-          <w:hyperlink w:anchor="_Toc35518520" w:history="1">
+          <w:hyperlink w:anchor="_Toc36641037" w:history="1">
             <w:r>
               <w:rPr>
                 <w:rStyle w:val="Hyperlink"/>
@@ -1966,7 +2191,7 @@
                 <w:noProof/>
                 <w:webHidden/>
               </w:rPr>
-              <w:instrText xml:space="preserve"> PAGEREF _Toc35518520 \h </w:instrText>
+              <w:instrText xml:space="preserve"> PAGEREF _Toc36641037 \h </w:instrText>
             </w:r>
             <w:r>
               <w:rPr>
@@ -1986,7 +2211,7 @@
                 <w:noProof/>
                 <w:webHidden/>
               </w:rPr>
-              <w:t>14</w:t>
+              <w:t>15</w:t>
             </w:r>
             <w:r>
               <w:rPr>
@@ -2006,10 +2231,10 @@
               <w:kern w:val="0"/>
               <w:sz w:val="22"/>
               <w:szCs w:val="22"/>
-              <w:lang w:val="de-AT" w:eastAsia="de-AT"/>
+              <w:lang w:val="de-DE" w:eastAsia="de-DE"/>
             </w:rPr>
           </w:pPr>
-          <w:hyperlink w:anchor="_Toc35518521" w:history="1">
+          <w:hyperlink w:anchor="_Toc36641038" w:history="1">
             <w:r>
               <w:rPr>
                 <w:rStyle w:val="Hyperlink"/>
@@ -2037,7 +2262,7 @@
                 <w:noProof/>
                 <w:webHidden/>
               </w:rPr>
-              <w:instrText xml:space="preserve"> PAGEREF _Toc35518521 \h </w:instrText>
+              <w:instrText xml:space="preserve"> PAGEREF _Toc36641038 \h </w:instrText>
             </w:r>
             <w:r>
               <w:rPr>
@@ -2057,7 +2282,7 @@
                 <w:noProof/>
                 <w:webHidden/>
               </w:rPr>
-              <w:t>14</w:t>
+              <w:t>15</w:t>
             </w:r>
             <w:r>
               <w:rPr>
@@ -2077,10 +2302,10 @@
               <w:kern w:val="0"/>
               <w:sz w:val="22"/>
               <w:szCs w:val="22"/>
-              <w:lang w:val="de-AT" w:eastAsia="de-AT"/>
+              <w:lang w:val="de-DE" w:eastAsia="de-DE"/>
             </w:rPr>
           </w:pPr>
-          <w:hyperlink w:anchor="_Toc35518522" w:history="1">
+          <w:hyperlink w:anchor="_Toc36641039" w:history="1">
             <w:r>
               <w:rPr>
                 <w:rStyle w:val="Hyperlink"/>
@@ -2108,7 +2333,7 @@
                 <w:noProof/>
                 <w:webHidden/>
               </w:rPr>
-              <w:instrText xml:space="preserve"> PAGEREF _Toc35518522 \h </w:instrText>
+              <w:instrText xml:space="preserve"> PAGEREF _Toc36641039 \h </w:instrText>
             </w:r>
             <w:r>
               <w:rPr>
@@ -2128,7 +2353,7 @@
                 <w:noProof/>
                 <w:webHidden/>
               </w:rPr>
-              <w:t>15</w:t>
+              <w:t>16</w:t>
             </w:r>
             <w:r>
               <w:rPr>
@@ -2148,10 +2373,10 @@
               <w:noProof/>
               <w:kern w:val="0"/>
               <w:szCs w:val="22"/>
-              <w:lang w:val="de-AT" w:eastAsia="de-AT"/>
+              <w:lang w:val="de-DE" w:eastAsia="de-DE"/>
             </w:rPr>
           </w:pPr>
-          <w:hyperlink w:anchor="_Toc35518523" w:history="1">
+          <w:hyperlink w:anchor="_Toc36641040" w:history="1">
             <w:r>
               <w:rPr>
                 <w:rStyle w:val="Hyperlink"/>
@@ -2179,7 +2404,7 @@
                 <w:noProof/>
                 <w:webHidden/>
               </w:rPr>
-              <w:instrText xml:space="preserve"> PAGEREF _Toc35518523 \h </w:instrText>
+              <w:instrText xml:space="preserve"> PAGEREF _Toc36641040 \h </w:instrText>
             </w:r>
             <w:r>
               <w:rPr>
@@ -2199,7 +2424,7 @@
                 <w:noProof/>
                 <w:webHidden/>
               </w:rPr>
-              <w:t>16</w:t>
+              <w:t>17</w:t>
             </w:r>
             <w:r>
               <w:rPr>
@@ -2252,30 +2477,12 @@
     </w:p>
     <w:p>
       <w:pPr>
-        <w:widowControl/>
-        <w:suppressAutoHyphens w:val="0"/>
-        <w:rPr>
-          <w:b/>
-          <w:color w:val="FF8800"/>
-          <w:sz w:val="28"/>
-          <w:lang w:val="en-US"/>
-        </w:rPr>
-      </w:pPr>
-      <w:r>
-        <w:rPr>
-          <w:lang w:val="en-US"/>
-        </w:rPr>
-        <w:br w:type="page"/>
-      </w:r>
-    </w:p>
-    <w:p>
-      <w:pPr>
         <w:pStyle w:val="berschrift1"/>
         <w:rPr>
           <w:lang w:val="en-US"/>
         </w:rPr>
       </w:pPr>
-      <w:bookmarkStart w:id="0" w:name="_Toc35518496"/>
+      <w:bookmarkStart w:id="0" w:name="_Toc36641010"/>
       <w:r>
         <w:rPr>
           <w:lang w:val="en-US"/>
@@ -2361,7 +2568,7 @@
           <w:lang w:val="en-US"/>
         </w:rPr>
       </w:pPr>
-      <w:bookmarkStart w:id="1" w:name="_Toc35518497"/>
+      <w:bookmarkStart w:id="1" w:name="_Toc36641011"/>
       <w:r>
         <w:rPr>
           <w:sz w:val="28"/>
@@ -2402,14 +2609,6 @@
         </w:rPr>
         <w:t xml:space="preserve"> Automation Studio 4.7</w:t>
       </w:r>
-    </w:p>
-    <w:p>
-      <w:pPr>
-        <w:jc w:val="both"/>
-        <w:rPr>
-          <w:lang w:val="en-US"/>
-        </w:rPr>
-      </w:pPr>
     </w:p>
     <w:p>
       <w:pPr>
@@ -2512,7 +2711,7 @@
           <w:lang w:val="en-US"/>
         </w:rPr>
       </w:pPr>
-      <w:bookmarkStart w:id="2" w:name="_Toc35518498"/>
+      <w:bookmarkStart w:id="2" w:name="_Toc36641012"/>
       <w:r>
         <w:rPr>
           <w:lang w:val="en-US"/>
@@ -2572,7 +2771,7 @@
           <w:lang w:val="en-US"/>
         </w:rPr>
       </w:pPr>
-      <w:bookmarkStart w:id="3" w:name="_Toc35518499"/>
+      <w:bookmarkStart w:id="3" w:name="_Toc36641013"/>
       <w:r>
         <w:rPr>
           <w:lang w:val="en-US"/>
@@ -2797,6 +2996,53 @@
           <w:lang w:val="en-US"/>
         </w:rPr>
         <w:t>archive</w:t>
+      </w:r>
+    </w:p>
+    <w:p>
+      <w:pPr>
+        <w:jc w:val="both"/>
+        <w:rPr>
+          <w:lang w:val="en-US"/>
+        </w:rPr>
+      </w:pPr>
+      <w:r>
+        <w:rPr>
+          <w:lang w:val="en-US"/>
+        </w:rPr>
+        <w:t>Axis</w:t>
+      </w:r>
+      <w:r>
+        <w:rPr>
+          <w:lang w:val="en-US"/>
+        </w:rPr>
+        <w:tab/>
+      </w:r>
+      <w:r>
+        <w:rPr>
+          <w:lang w:val="en-US"/>
+        </w:rPr>
+        <w:tab/>
+      </w:r>
+      <w:r>
+        <w:rPr>
+          <w:lang w:val="en-US"/>
+        </w:rPr>
+        <w:tab/>
+        <w:t xml:space="preserve">Sample task for an axis, needed for </w:t>
+      </w:r>
+      <w:proofErr w:type="spellStart"/>
+      <w:r>
+        <w:rPr>
+          <w:lang w:val="en-US"/>
+        </w:rPr>
+        <w:t>nettime</w:t>
+      </w:r>
+      <w:proofErr w:type="spellEnd"/>
+      <w:r>
+        <w:rPr>
+          <w:lang w:val="en-US"/>
+        </w:rPr>
+        <w:t xml:space="preserve"> handling</w:t>
       </w:r>
     </w:p>
     <w:p>
@@ -2977,7 +3223,7 @@
           <w:lang w:val="en-US"/>
         </w:rPr>
       </w:pPr>
-      <w:bookmarkStart w:id="4" w:name="_Toc35518500"/>
+      <w:bookmarkStart w:id="4" w:name="_Toc36641014"/>
       <w:r>
         <w:rPr>
           <w:lang w:val="en-US"/>
@@ -3096,7 +3342,7 @@
           <w:lang w:val="en-US"/>
         </w:rPr>
       </w:pPr>
-      <w:bookmarkStart w:id="5" w:name="_Toc35518501"/>
+      <w:bookmarkStart w:id="5" w:name="_Toc36641015"/>
       <w:r>
         <w:rPr>
           <w:lang w:val="en-US"/>
@@ -3318,9 +3564,17 @@
         <w:rPr>
           <w:lang w:val="en-US"/>
         </w:rPr>
-        <w:t>These is an example configuration. It is also possible to have different node numbers or multiple cameras of the same type.</w:t>
-      </w:r>
-      <w:bookmarkStart w:id="6" w:name="Ref_Parameter%20structure"/>
+        <w:t>These is an example configuration. It is also possible to have different node numbers or multiple cameras of t</w:t>
+      </w:r>
+      <w:bookmarkStart w:id="6" w:name="_GoBack"/>
+      <w:bookmarkEnd w:id="6"/>
+      <w:r>
+        <w:rPr>
+          <w:lang w:val="en-US"/>
+        </w:rPr>
+        <w:t>he same type.</w:t>
+      </w:r>
+      <w:bookmarkStart w:id="7" w:name="Ref_Parameter%20structure"/>
       <w:r>
         <w:rPr>
           <w:lang w:val="en-US"/>
@@ -3335,7 +3589,7 @@
           <w:lang w:val="en-US"/>
         </w:rPr>
       </w:pPr>
-      <w:bookmarkStart w:id="7" w:name="_Toc35518502"/>
+      <w:bookmarkStart w:id="8" w:name="_Toc36641016"/>
       <w:r>
         <w:rPr>
           <w:lang w:val="en-US"/>
@@ -3343,14 +3597,14 @@
         <w:lastRenderedPageBreak/>
         <w:t>Parameter structure</w:t>
       </w:r>
-      <w:bookmarkEnd w:id="6"/>
+      <w:bookmarkEnd w:id="7"/>
       <w:r>
         <w:rPr>
           <w:lang w:val="en-US"/>
         </w:rPr>
         <w:t>s</w:t>
       </w:r>
-      <w:bookmarkEnd w:id="7"/>
+      <w:bookmarkEnd w:id="8"/>
     </w:p>
     <w:p>
       <w:pPr>
@@ -3613,7 +3867,7 @@
           <w:lang w:val="en-US"/>
         </w:rPr>
       </w:pPr>
-      <w:bookmarkStart w:id="8" w:name="_Toc35518503"/>
+      <w:bookmarkStart w:id="9" w:name="_Toc36641017"/>
       <w:r>
         <w:rPr>
           <w:lang w:val="en-US"/>
@@ -3646,7 +3900,7 @@
         </w:rPr>
         <w:t>)</w:t>
       </w:r>
-      <w:bookmarkEnd w:id="8"/>
+      <w:bookmarkEnd w:id="9"/>
     </w:p>
     <w:p>
       <w:pPr>
@@ -4494,7 +4748,7 @@
           <w:lang w:val="en-US"/>
         </w:rPr>
       </w:pPr>
-      <w:bookmarkStart w:id="9" w:name="_Toc35518504"/>
+      <w:bookmarkStart w:id="10" w:name="_Toc36641018"/>
       <w:r>
         <w:rPr>
           <w:lang w:val="en-US"/>
@@ -4508,7 +4762,7 @@
         </w:rPr>
         <w:t xml:space="preserve"> structure</w:t>
       </w:r>
-      <w:bookmarkEnd w:id="9"/>
+      <w:bookmarkEnd w:id="10"/>
     </w:p>
     <w:p>
       <w:pPr>
@@ -4807,8 +5061,8 @@
         </w:rPr>
         <w:t>ual for details</w:t>
       </w:r>
-      <w:bookmarkStart w:id="10" w:name="_Record_structure"/>
-      <w:bookmarkEnd w:id="10"/>
+      <w:bookmarkStart w:id="11" w:name="_Record_structure"/>
+      <w:bookmarkEnd w:id="11"/>
     </w:p>
     <w:p>
       <w:pPr>
@@ -4828,16 +5082,16 @@
           <w:lang w:val="en-US"/>
         </w:rPr>
       </w:pPr>
-      <w:bookmarkStart w:id="11" w:name="_Ref11410095"/>
-      <w:bookmarkStart w:id="12" w:name="_Toc35518505"/>
+      <w:bookmarkStart w:id="12" w:name="_Ref11410095"/>
+      <w:bookmarkStart w:id="13" w:name="_Toc36641019"/>
       <w:r>
         <w:rPr>
           <w:lang w:val="en-US"/>
         </w:rPr>
         <w:t>Vision image structure</w:t>
       </w:r>
-      <w:bookmarkEnd w:id="11"/>
       <w:bookmarkEnd w:id="12"/>
+      <w:bookmarkEnd w:id="13"/>
     </w:p>
     <w:p>
       <w:pPr>
@@ -6020,7 +6274,7 @@
           <w:lang w:val="en-US"/>
         </w:rPr>
       </w:pPr>
-      <w:bookmarkStart w:id="13" w:name="_Toc35518506"/>
+      <w:bookmarkStart w:id="14" w:name="_Toc36641020"/>
       <w:r>
         <w:rPr>
           <w:lang w:val="en-US"/>
@@ -6028,7 +6282,7 @@
         <w:lastRenderedPageBreak/>
         <w:t>Description</w:t>
       </w:r>
-      <w:bookmarkEnd w:id="13"/>
+      <w:bookmarkEnd w:id="14"/>
     </w:p>
     <w:p>
       <w:pPr>
@@ -6038,13 +6292,13 @@
           <w:lang w:val="en-US"/>
         </w:rPr>
       </w:pPr>
-      <w:bookmarkStart w:id="14" w:name="_Toc35518507"/>
-      <w:r>
-        <w:rPr>
-          <w:rFonts w:cs="Arial"/>
-          <w:noProof/>
-          <w:szCs w:val="22"/>
-          <w:lang w:val="de-AT" w:eastAsia="de-AT"/>
+      <w:bookmarkStart w:id="15" w:name="_Toc36641021"/>
+      <w:r>
+        <w:rPr>
+          <w:rFonts w:cs="Arial"/>
+          <w:noProof/>
+          <w:szCs w:val="22"/>
+          <w:lang w:val="de-DE" w:eastAsia="de-DE"/>
         </w:rPr>
         <w:drawing>
           <wp:anchor distT="0" distB="0" distL="114300" distR="114300" simplePos="0" relativeHeight="251669504" behindDoc="1" locked="0" layoutInCell="1" allowOverlap="1">
@@ -6122,7 +6376,7 @@
         </w:rPr>
         <w:t xml:space="preserve"> configuration</w:t>
       </w:r>
-      <w:bookmarkEnd w:id="14"/>
+      <w:bookmarkEnd w:id="15"/>
     </w:p>
     <w:p>
       <w:pPr>
@@ -6155,7 +6409,25 @@
         <w:rPr>
           <w:lang w:val="en-US"/>
         </w:rPr>
-        <w:t>VSS112Q22.081P-E01. If this is not the sensor available right click on the hardware and choose “Replace Hardware Module” to select the correct hardware.</w:t>
+        <w:t>VSS112Q22.04</w:t>
+      </w:r>
+      <w:r>
+        <w:rPr>
+          <w:lang w:val="en-US"/>
+        </w:rPr>
+        <w:t>1P-</w:t>
+      </w:r>
+      <w:r>
+        <w:rPr>
+          <w:lang w:val="en-US"/>
+        </w:rPr>
+        <w:t>000</w:t>
+      </w:r>
+      <w:r>
+        <w:rPr>
+          <w:lang w:val="en-US"/>
+        </w:rPr>
+        <w:t>. If this is not the sensor available right click on the hardware and choose “Replace Hardware Module” to select the correct hardware.</w:t>
       </w:r>
     </w:p>
     <w:p>
@@ -6688,7 +6960,7 @@
           <w:lang w:val="en-US"/>
         </w:rPr>
       </w:pPr>
-      <w:bookmarkStart w:id="15" w:name="_Toc35518508"/>
+      <w:bookmarkStart w:id="16" w:name="_Toc36641022"/>
       <w:r>
         <w:rPr>
           <w:lang w:val="en-US"/>
@@ -6696,7 +6968,7 @@
         <w:lastRenderedPageBreak/>
         <w:t>Demo application</w:t>
       </w:r>
-      <w:bookmarkEnd w:id="15"/>
+      <w:bookmarkEnd w:id="16"/>
     </w:p>
     <w:p>
       <w:pPr>
@@ -6842,7 +7114,7 @@
           <w:rFonts w:cs="Arial"/>
           <w:noProof/>
           <w:szCs w:val="22"/>
-          <w:lang w:val="de-AT" w:eastAsia="de-AT"/>
+          <w:lang w:val="de-DE" w:eastAsia="de-DE"/>
         </w:rPr>
         <w:drawing>
           <wp:inline distT="0" distB="0" distL="0" distR="0" wp14:anchorId="3B9EF257" wp14:editId="59D7C1E9">
@@ -6911,7 +7183,7 @@
           <w:rFonts w:cs="Arial"/>
           <w:noProof/>
           <w:szCs w:val="22"/>
-          <w:lang w:val="de-AT" w:eastAsia="de-AT"/>
+          <w:lang w:val="de-DE" w:eastAsia="de-DE"/>
         </w:rPr>
         <w:drawing>
           <wp:anchor distT="0" distB="0" distL="114300" distR="114300" simplePos="0" relativeHeight="251668480" behindDoc="1" locked="0" layoutInCell="1" allowOverlap="1">
@@ -7163,7 +7435,7 @@
           <w:rFonts w:cs="Arial"/>
           <w:noProof/>
           <w:szCs w:val="22"/>
-          <w:lang w:val="de-AT" w:eastAsia="de-AT"/>
+          <w:lang w:val="de-DE" w:eastAsia="de-DE"/>
         </w:rPr>
         <w:drawing>
           <wp:anchor distT="0" distB="0" distL="114300" distR="114300" simplePos="0" relativeHeight="251672576" behindDoc="1" locked="0" layoutInCell="1" allowOverlap="1">
@@ -7462,6 +7734,7 @@
           <w:lang w:val="en-US"/>
         </w:rPr>
       </w:pPr>
+      <w:bookmarkStart w:id="17" w:name="_Toc36641023"/>
       <w:r>
         <w:rPr>
           <w:lang w:val="en-US"/>
@@ -7469,6 +7742,7 @@
         <w:lastRenderedPageBreak/>
         <w:t>Changing the demo</w:t>
       </w:r>
+      <w:bookmarkEnd w:id="17"/>
     </w:p>
     <w:p>
       <w:pPr>
@@ -7570,12 +7844,14 @@
           <w:lang w:val="en-US"/>
         </w:rPr>
       </w:pPr>
+      <w:bookmarkStart w:id="18" w:name="_Toc36641024"/>
       <w:r>
         <w:rPr>
           <w:lang w:val="en-US"/>
         </w:rPr>
         <w:t>Lights</w:t>
       </w:r>
+      <w:bookmarkEnd w:id="18"/>
     </w:p>
     <w:p>
       <w:pPr>
@@ -7639,7 +7915,8 @@
       </w:pPr>
       <w:r>
         <w:rPr>
-          <w:lang w:val="en-US"/>
+          <w:noProof/>
+          <w:lang w:val="de-DE" w:eastAsia="de-DE"/>
         </w:rPr>
         <w:drawing>
           <wp:inline distT="0" distB="0" distL="0" distR="0" wp14:anchorId="625B1FEA" wp14:editId="3C96DA47">
@@ -7712,6 +7989,7 @@
           <w:lang w:val="en-US"/>
         </w:rPr>
       </w:pPr>
+      <w:bookmarkStart w:id="19" w:name="_Toc36641025"/>
       <w:r>
         <w:rPr>
           <w:lang w:val="en-US"/>
@@ -7719,6 +7997,7 @@
         <w:lastRenderedPageBreak/>
         <w:t>Recipe</w:t>
       </w:r>
+      <w:bookmarkEnd w:id="19"/>
     </w:p>
     <w:p>
       <w:pPr>
@@ -7821,8 +8100,6 @@
         </w:rPr>
         <w:t>,</w:t>
       </w:r>
-      <w:bookmarkStart w:id="16" w:name="_GoBack"/>
-      <w:bookmarkEnd w:id="16"/>
       <w:r>
         <w:rPr>
           <w:rFonts w:cs="Arial"/>
@@ -7874,7 +8151,8 @@
       </w:pPr>
       <w:r>
         <w:rPr>
-          <w:lang w:val="en-US"/>
+          <w:noProof/>
+          <w:lang w:val="de-DE" w:eastAsia="de-DE"/>
         </w:rPr>
         <w:drawing>
           <wp:inline distT="0" distB="0" distL="0" distR="0" wp14:anchorId="34399F15" wp14:editId="2ED7A842">
@@ -7967,7 +8245,7 @@
           <w:lang w:val="en-US" w:eastAsia="de-AT"/>
         </w:rPr>
       </w:pPr>
-      <w:bookmarkStart w:id="17" w:name="_Toc35518510"/>
+      <w:bookmarkStart w:id="20" w:name="_Toc36641026"/>
       <w:r>
         <w:rPr>
           <w:noProof/>
@@ -7976,7 +8254,7 @@
         <w:lastRenderedPageBreak/>
         <w:t>Code Reader</w:t>
       </w:r>
-      <w:bookmarkEnd w:id="17"/>
+      <w:bookmarkEnd w:id="20"/>
     </w:p>
     <w:p>
       <w:pPr>
@@ -8084,7 +8362,7 @@
           <w:rFonts w:cs="Arial"/>
           <w:noProof/>
           <w:szCs w:val="22"/>
-          <w:lang w:val="de-AT" w:eastAsia="de-AT"/>
+          <w:lang w:val="de-DE" w:eastAsia="de-DE"/>
         </w:rPr>
         <w:drawing>
           <wp:inline distT="0" distB="0" distL="0" distR="0" wp14:anchorId="33D54984" wp14:editId="430F3F9B">
@@ -8175,7 +8453,7 @@
           <w:lang w:val="en-US" w:eastAsia="de-AT"/>
         </w:rPr>
       </w:pPr>
-      <w:bookmarkStart w:id="18" w:name="_Toc35518511"/>
+      <w:bookmarkStart w:id="21" w:name="_Toc36641027"/>
       <w:r>
         <w:rPr>
           <w:noProof/>
@@ -8183,7 +8461,7 @@
         </w:rPr>
         <w:t>Blob</w:t>
       </w:r>
-      <w:bookmarkEnd w:id="18"/>
+      <w:bookmarkEnd w:id="21"/>
     </w:p>
     <w:p>
       <w:pPr>
@@ -8240,7 +8518,7 @@
       <w:r>
         <w:rPr>
           <w:noProof/>
-          <w:lang w:val="de-AT" w:eastAsia="de-AT"/>
+          <w:lang w:val="de-DE" w:eastAsia="de-DE"/>
         </w:rPr>
         <w:drawing>
           <wp:inline distT="0" distB="0" distL="0" distR="0" wp14:anchorId="34DB759A" wp14:editId="624104F1">
@@ -8326,7 +8604,7 @@
           <w:lang w:val="en-US" w:eastAsia="de-AT"/>
         </w:rPr>
       </w:pPr>
-      <w:bookmarkStart w:id="19" w:name="_Toc35518512"/>
+      <w:bookmarkStart w:id="22" w:name="_Toc36641028"/>
       <w:r>
         <w:rPr>
           <w:noProof/>
@@ -8335,7 +8613,7 @@
         <w:lastRenderedPageBreak/>
         <w:t>Match</w:t>
       </w:r>
-      <w:bookmarkEnd w:id="19"/>
+      <w:bookmarkEnd w:id="22"/>
     </w:p>
     <w:p>
       <w:pPr>
@@ -8457,7 +8735,7 @@
           <w:rFonts w:cs="Arial"/>
           <w:noProof/>
           <w:szCs w:val="22"/>
-          <w:lang w:val="de-AT" w:eastAsia="de-AT"/>
+          <w:lang w:val="de-DE" w:eastAsia="de-DE"/>
         </w:rPr>
         <w:drawing>
           <wp:inline distT="0" distB="0" distL="0" distR="0" wp14:anchorId="057E3D13" wp14:editId="15BF749E">
@@ -8546,7 +8824,7 @@
           <w:lang w:val="en-US" w:eastAsia="de-AT"/>
         </w:rPr>
       </w:pPr>
-      <w:bookmarkStart w:id="20" w:name="_Toc35518513"/>
+      <w:bookmarkStart w:id="23" w:name="_Toc36641029"/>
       <w:r>
         <w:rPr>
           <w:noProof/>
@@ -8554,7 +8832,7 @@
         </w:rPr>
         <w:t>OCR</w:t>
       </w:r>
-      <w:bookmarkEnd w:id="20"/>
+      <w:bookmarkEnd w:id="23"/>
     </w:p>
     <w:p>
       <w:pPr>
@@ -8604,7 +8882,7 @@
           <w:rFonts w:cs="Arial"/>
           <w:noProof/>
           <w:szCs w:val="22"/>
-          <w:lang w:val="de-AT" w:eastAsia="de-AT"/>
+          <w:lang w:val="de-DE" w:eastAsia="de-DE"/>
         </w:rPr>
         <w:drawing>
           <wp:inline distT="0" distB="0" distL="0" distR="0" wp14:anchorId="646DBAA5" wp14:editId="4C55A24C">
@@ -8684,7 +8962,7 @@
           <w:lang w:val="en-US" w:eastAsia="de-AT"/>
         </w:rPr>
       </w:pPr>
-      <w:bookmarkStart w:id="21" w:name="_Toc35518514"/>
+      <w:bookmarkStart w:id="24" w:name="_Toc36641030"/>
       <w:r>
         <w:rPr>
           <w:noProof/>
@@ -8693,7 +8971,7 @@
         <w:lastRenderedPageBreak/>
         <w:t>Measurement</w:t>
       </w:r>
-      <w:bookmarkEnd w:id="21"/>
+      <w:bookmarkEnd w:id="24"/>
     </w:p>
     <w:p>
       <w:pPr>
@@ -8767,7 +9045,7 @@
           <w:rFonts w:cs="Arial"/>
           <w:noProof/>
           <w:szCs w:val="22"/>
-          <w:lang w:val="de-AT" w:eastAsia="de-AT"/>
+          <w:lang w:val="de-DE" w:eastAsia="de-DE"/>
         </w:rPr>
         <w:drawing>
           <wp:anchor distT="0" distB="0" distL="114300" distR="114300" simplePos="0" relativeHeight="251670528" behindDoc="1" locked="0" layoutInCell="1" allowOverlap="1">
@@ -9086,7 +9364,7 @@
           <w:lang w:val="en-US" w:eastAsia="de-AT"/>
         </w:rPr>
       </w:pPr>
-      <w:bookmarkStart w:id="22" w:name="_Toc35518515"/>
+      <w:bookmarkStart w:id="25" w:name="_Toc36641031"/>
       <w:r>
         <w:rPr>
           <w:noProof/>
@@ -9095,7 +9373,7 @@
         <w:lastRenderedPageBreak/>
         <w:t>Using Nettime</w:t>
       </w:r>
-      <w:bookmarkEnd w:id="22"/>
+      <w:bookmarkEnd w:id="25"/>
     </w:p>
     <w:p>
       <w:pPr>
@@ -9134,7 +9412,43 @@
           <w:szCs w:val="22"/>
           <w:lang w:val="en-US" w:eastAsia="de-AT"/>
         </w:rPr>
-        <w:t xml:space="preserve"> periodicly depending on a drive position. This can be accomplished with through nettime. To enable nettime change the trigger delay to nettime in the vision application settings.</w:t>
+        <w:t xml:space="preserve"> periodicly depending on a drive position. This can be accomplished with nettime. To enable nettime the trigger delay </w:t>
+      </w:r>
+      <w:r>
+        <w:rPr>
+          <w:rFonts w:cs="Arial"/>
+          <w:noProof/>
+          <w:szCs w:val="22"/>
+          <w:lang w:val="en-US" w:eastAsia="de-AT"/>
+        </w:rPr>
+        <w:t xml:space="preserve">has </w:t>
+      </w:r>
+      <w:r>
+        <w:rPr>
+          <w:rFonts w:cs="Arial"/>
+          <w:noProof/>
+          <w:szCs w:val="22"/>
+          <w:lang w:val="en-US" w:eastAsia="de-AT"/>
+        </w:rPr>
+        <w:t>to</w:t>
+      </w:r>
+      <w:r>
+        <w:rPr>
+          <w:rFonts w:cs="Arial"/>
+          <w:noProof/>
+          <w:szCs w:val="22"/>
+          <w:lang w:val="en-US" w:eastAsia="de-AT"/>
+        </w:rPr>
+        <w:t xml:space="preserve"> be changed to</w:t>
+      </w:r>
+      <w:r>
+        <w:rPr>
+          <w:rFonts w:cs="Arial"/>
+          <w:noProof/>
+          <w:szCs w:val="22"/>
+          <w:lang w:val="en-US" w:eastAsia="de-AT"/>
+        </w:rPr>
+        <w:t xml:space="preserve"> nettime in the vision application settings.</w:t>
       </w:r>
     </w:p>
     <w:p>
@@ -9165,7 +9479,7 @@
           <w:rFonts w:cs="Arial"/>
           <w:noProof/>
           <w:szCs w:val="22"/>
-          <w:lang w:val="de-AT" w:eastAsia="de-AT"/>
+          <w:lang w:val="de-DE" w:eastAsia="de-DE"/>
         </w:rPr>
         <w:drawing>
           <wp:inline distT="0" distB="0" distL="0" distR="0" wp14:anchorId="759BB005" wp14:editId="70BC9B69">
@@ -9283,7 +9597,16 @@
           <w:szCs w:val="22"/>
           <w:lang w:val="en-US" w:eastAsia="de-AT"/>
         </w:rPr>
-        <w:t>. It is curcial that this task runs in sync and at the same cycle as the Powerlink bus. The following page allows the configuration of the nettime function. On the left hand side are the basic drive settings.</w:t>
+        <w:t>. It is curcial that this task runs in sync and at the same cycle as the Powerlink bus. The following page allows the configu</w:t>
+      </w:r>
+      <w:r>
+        <w:rPr>
+          <w:rFonts w:cs="Arial"/>
+          <w:noProof/>
+          <w:szCs w:val="22"/>
+          <w:lang w:val="en-US" w:eastAsia="de-AT"/>
+        </w:rPr>
+        <w:t>ration of the nettime function.</w:t>
       </w:r>
     </w:p>
     <w:p>
@@ -9311,16 +9634,14 @@
       </w:pPr>
       <w:r>
         <w:rPr>
-          <w:rFonts w:cs="Arial"/>
-          <w:noProof/>
-          <w:szCs w:val="22"/>
-          <w:lang w:val="de-AT" w:eastAsia="de-AT"/>
+          <w:noProof/>
+          <w:lang w:val="de-DE" w:eastAsia="de-DE"/>
         </w:rPr>
         <w:drawing>
-          <wp:inline distT="0" distB="0" distL="0" distR="0" wp14:anchorId="0EA3050E" wp14:editId="1F05B1F2">
-            <wp:extent cx="5760720" cy="2442845"/>
-            <wp:effectExtent l="0" t="0" r="0" b="0"/>
-            <wp:docPr id="10" name="Grafik 10"/>
+          <wp:inline distT="0" distB="0" distL="0" distR="0" wp14:anchorId="0F00DCA0" wp14:editId="2DA0CFBD">
+            <wp:extent cx="5760720" cy="2432685"/>
+            <wp:effectExtent l="0" t="0" r="0" b="5715"/>
+            <wp:docPr id="16" name="Grafik 16"/>
             <wp:cNvGraphicFramePr>
               <a:graphicFrameLocks xmlns:a="http://schemas.openxmlformats.org/drawingml/2006/main" noChangeAspect="1"/>
             </wp:cNvGraphicFramePr>
@@ -9340,7 +9661,7 @@
                   <pic:spPr>
                     <a:xfrm>
                       <a:off x="0" y="0"/>
-                      <a:ext cx="5760720" cy="2442845"/>
+                      <a:ext cx="5760720" cy="2432685"/>
                     </a:xfrm>
                     <a:prstGeom prst="rect">
                       <a:avLst/>
@@ -9357,6 +9678,190 @@
       <w:pPr>
         <w:widowControl/>
         <w:suppressAutoHyphens w:val="0"/>
+        <w:jc w:val="both"/>
+        <w:rPr>
+          <w:rFonts w:cs="Arial"/>
+          <w:noProof/>
+          <w:szCs w:val="22"/>
+          <w:lang w:val="en-US" w:eastAsia="de-AT"/>
+        </w:rPr>
+      </w:pPr>
+      <w:r>
+        <w:rPr>
+          <w:rFonts w:cs="Arial"/>
+          <w:noProof/>
+          <w:szCs w:val="22"/>
+          <w:lang w:val="en-US" w:eastAsia="de-AT"/>
+        </w:rPr>
+        <w:t>On the left hand side are the basic drive settings.</w:t>
+      </w:r>
+    </w:p>
+    <w:p>
+      <w:pPr>
+        <w:pStyle w:val="Listenabsatz"/>
+        <w:widowControl/>
+        <w:numPr>
+          <w:ilvl w:val="0"/>
+          <w:numId w:val="34"/>
+        </w:numPr>
+        <w:suppressAutoHyphens w:val="0"/>
+        <w:jc w:val="both"/>
+        <w:rPr>
+          <w:rFonts w:cs="Arial"/>
+          <w:noProof/>
+          <w:szCs w:val="22"/>
+          <w:lang w:val="en-US" w:eastAsia="de-AT"/>
+        </w:rPr>
+      </w:pPr>
+      <w:r>
+        <w:rPr>
+          <w:rFonts w:cs="Arial"/>
+          <w:noProof/>
+          <w:szCs w:val="22"/>
+          <w:lang w:val="en-US" w:eastAsia="de-AT"/>
+        </w:rPr>
+        <w:t>Power: Switches the axis on and off. In the task “Axis” all the Axis-Handling is done. By default the setting is to use the encoder reference pulse. So when the axis is switched on and not homed it automatically searches the reference pulse</w:t>
+      </w:r>
+    </w:p>
+    <w:p>
+      <w:pPr>
+        <w:pStyle w:val="Listenabsatz"/>
+        <w:widowControl/>
+        <w:numPr>
+          <w:ilvl w:val="0"/>
+          <w:numId w:val="34"/>
+        </w:numPr>
+        <w:suppressAutoHyphens w:val="0"/>
+        <w:jc w:val="both"/>
+        <w:rPr>
+          <w:rFonts w:cs="Arial"/>
+          <w:noProof/>
+          <w:szCs w:val="22"/>
+          <w:lang w:val="en-US" w:eastAsia="de-AT"/>
+        </w:rPr>
+      </w:pPr>
+      <w:r>
+        <w:rPr>
+          <w:rFonts w:cs="Arial"/>
+          <w:noProof/>
+          <w:szCs w:val="22"/>
+          <w:lang w:val="en-US" w:eastAsia="de-AT"/>
+        </w:rPr>
+        <w:t>Run: A continous movement will start with the set velocity an</w:t>
+      </w:r>
+      <w:r>
+        <w:rPr>
+          <w:rFonts w:cs="Arial"/>
+          <w:noProof/>
+          <w:szCs w:val="22"/>
+          <w:lang w:val="en-US" w:eastAsia="de-AT"/>
+        </w:rPr>
+        <w:t>d</w:t>
+      </w:r>
+      <w:r>
+        <w:rPr>
+          <w:rFonts w:cs="Arial"/>
+          <w:noProof/>
+          <w:szCs w:val="22"/>
+          <w:lang w:val="en-US" w:eastAsia="de-AT"/>
+        </w:rPr>
+        <w:t xml:space="preserve"> acceleration</w:t>
+      </w:r>
+    </w:p>
+    <w:p>
+      <w:pPr>
+        <w:pStyle w:val="Listenabsatz"/>
+        <w:widowControl/>
+        <w:numPr>
+          <w:ilvl w:val="0"/>
+          <w:numId w:val="34"/>
+        </w:numPr>
+        <w:suppressAutoHyphens w:val="0"/>
+        <w:jc w:val="both"/>
+        <w:rPr>
+          <w:rFonts w:cs="Arial"/>
+          <w:noProof/>
+          <w:szCs w:val="22"/>
+          <w:lang w:val="en-US" w:eastAsia="de-AT"/>
+        </w:rPr>
+      </w:pPr>
+      <w:r>
+        <w:rPr>
+          <w:rFonts w:cs="Arial"/>
+          <w:noProof/>
+          <w:szCs w:val="22"/>
+          <w:lang w:val="en-US" w:eastAsia="de-AT"/>
+        </w:rPr>
+        <w:t>MoveToTrigger: Moves the axis to the “Position Trigger” (Nettime-settings)</w:t>
+      </w:r>
+    </w:p>
+    <w:p>
+      <w:pPr>
+        <w:pStyle w:val="Listenabsatz"/>
+        <w:widowControl/>
+        <w:numPr>
+          <w:ilvl w:val="0"/>
+          <w:numId w:val="34"/>
+        </w:numPr>
+        <w:suppressAutoHyphens w:val="0"/>
+        <w:jc w:val="both"/>
+        <w:rPr>
+          <w:rFonts w:cs="Arial"/>
+          <w:noProof/>
+          <w:szCs w:val="22"/>
+          <w:lang w:val="en-US" w:eastAsia="de-AT"/>
+        </w:rPr>
+      </w:pPr>
+      <w:r>
+        <w:rPr>
+          <w:rFonts w:cs="Arial"/>
+          <w:noProof/>
+          <w:szCs w:val="22"/>
+          <w:lang w:val="en-US" w:eastAsia="de-AT"/>
+        </w:rPr>
+        <w:t>Ack: Acknowledges errors, if there are any errors</w:t>
+      </w:r>
+    </w:p>
+    <w:p>
+      <w:pPr>
+        <w:pStyle w:val="Listenabsatz"/>
+        <w:widowControl/>
+        <w:numPr>
+          <w:ilvl w:val="0"/>
+          <w:numId w:val="34"/>
+        </w:numPr>
+        <w:suppressAutoHyphens w:val="0"/>
+        <w:jc w:val="both"/>
+        <w:rPr>
+          <w:rFonts w:cs="Arial"/>
+          <w:noProof/>
+          <w:szCs w:val="22"/>
+          <w:lang w:val="en-US" w:eastAsia="de-AT"/>
+        </w:rPr>
+      </w:pPr>
+      <w:r>
+        <w:rPr>
+          <w:rFonts w:cs="Arial"/>
+          <w:noProof/>
+          <w:szCs w:val="22"/>
+          <w:lang w:val="en-US" w:eastAsia="de-AT"/>
+        </w:rPr>
+        <w:t>Home: Makes again a homing, also if it was already done automatically while powering on</w:t>
+      </w:r>
+      <w:r>
+        <w:rPr>
+          <w:rFonts w:cs="Arial"/>
+          <w:noProof/>
+          <w:szCs w:val="22"/>
+          <w:lang w:val="en-US" w:eastAsia="de-AT"/>
+        </w:rPr>
+        <w:t>.</w:t>
+      </w:r>
+    </w:p>
+    <w:p>
+      <w:pPr>
+        <w:widowControl/>
+        <w:suppressAutoHyphens w:val="0"/>
         <w:rPr>
           <w:rFonts w:cs="Arial"/>
           <w:noProof/>
@@ -9384,46 +9889,478 @@
           <w:szCs w:val="22"/>
           <w:lang w:val="en-US" w:eastAsia="de-AT"/>
         </w:rPr>
-        <w:t xml:space="preserve">On the right hand side are the nettime settings. The axis period is number of units for one cycle (360 for a rotating axis). Powerlink delay is used to calculate the time when the nettime value must be set at the latest to make it to the </w:t>
-      </w:r>
-      <w:r>
-        <w:rPr>
-          <w:rFonts w:cs="Arial"/>
-          <w:noProof/>
-          <w:szCs w:val="22"/>
-          <w:lang w:val="en-US" w:eastAsia="de-AT"/>
-        </w:rPr>
-        <w:t>sensor</w:t>
-      </w:r>
-      <w:r>
-        <w:rPr>
-          <w:rFonts w:cs="Arial"/>
-          <w:noProof/>
-          <w:szCs w:val="22"/>
-          <w:lang w:val="en-US" w:eastAsia="de-AT"/>
-        </w:rPr>
-        <w:t xml:space="preserve"> in time. Position trigger is the moment when the trigger is fired within the period (0-360). </w:t>
+        <w:t>On the right hand side are the nettime settings</w:t>
+      </w:r>
+      <w:r>
+        <w:rPr>
+          <w:rFonts w:cs="Arial"/>
+          <w:noProof/>
+          <w:szCs w:val="22"/>
+          <w:lang w:val="en-US" w:eastAsia="de-AT"/>
+        </w:rPr>
+        <w:t>:</w:t>
+      </w:r>
+    </w:p>
+    <w:p>
+      <w:pPr>
+        <w:pStyle w:val="Listenabsatz"/>
+        <w:widowControl/>
+        <w:numPr>
+          <w:ilvl w:val="0"/>
+          <w:numId w:val="36"/>
+        </w:numPr>
+        <w:suppressAutoHyphens w:val="0"/>
+        <w:jc w:val="both"/>
+        <w:rPr>
+          <w:rFonts w:cs="Arial"/>
+          <w:noProof/>
+          <w:szCs w:val="22"/>
+          <w:lang w:val="en-US" w:eastAsia="de-AT"/>
+        </w:rPr>
+      </w:pPr>
+      <w:r>
+        <w:rPr>
+          <w:rFonts w:cs="Arial"/>
+          <w:noProof/>
+          <w:szCs w:val="22"/>
+          <w:lang w:val="en-US" w:eastAsia="de-AT"/>
+        </w:rPr>
+        <w:t>A</w:t>
+      </w:r>
+      <w:r>
+        <w:rPr>
+          <w:rFonts w:cs="Arial"/>
+          <w:noProof/>
+          <w:szCs w:val="22"/>
+          <w:lang w:val="en-US" w:eastAsia="de-AT"/>
+        </w:rPr>
+        <w:t>xis period</w:t>
+      </w:r>
+      <w:r>
+        <w:rPr>
+          <w:rFonts w:cs="Arial"/>
+          <w:noProof/>
+          <w:szCs w:val="22"/>
+          <w:lang w:val="en-US" w:eastAsia="de-AT"/>
+        </w:rPr>
+        <w:t>: This</w:t>
+      </w:r>
+      <w:r>
+        <w:rPr>
+          <w:rFonts w:cs="Arial"/>
+          <w:noProof/>
+          <w:szCs w:val="22"/>
+          <w:lang w:val="en-US" w:eastAsia="de-AT"/>
+        </w:rPr>
+        <w:t xml:space="preserve"> is</w:t>
+      </w:r>
+      <w:r>
+        <w:rPr>
+          <w:rFonts w:cs="Arial"/>
+          <w:noProof/>
+          <w:szCs w:val="22"/>
+          <w:lang w:val="en-US" w:eastAsia="de-AT"/>
+        </w:rPr>
+        <w:t xml:space="preserve"> the</w:t>
+      </w:r>
+      <w:r>
+        <w:rPr>
+          <w:rFonts w:cs="Arial"/>
+          <w:noProof/>
+          <w:szCs w:val="22"/>
+          <w:lang w:val="en-US" w:eastAsia="de-AT"/>
+        </w:rPr>
+        <w:t xml:space="preserve"> number of units for one c</w:t>
+      </w:r>
+      <w:r>
+        <w:rPr>
+          <w:rFonts w:cs="Arial"/>
+          <w:noProof/>
+          <w:szCs w:val="22"/>
+          <w:lang w:val="en-US" w:eastAsia="de-AT"/>
+        </w:rPr>
+        <w:t>ycle (360 for a rotating axis). It should be the same value as in the axis settings</w:t>
+      </w:r>
+    </w:p>
+    <w:p>
+      <w:pPr>
+        <w:pStyle w:val="Listenabsatz"/>
+        <w:widowControl/>
+        <w:numPr>
+          <w:ilvl w:val="0"/>
+          <w:numId w:val="36"/>
+        </w:numPr>
+        <w:suppressAutoHyphens w:val="0"/>
+        <w:jc w:val="both"/>
+        <w:rPr>
+          <w:rFonts w:cs="Arial"/>
+          <w:noProof/>
+          <w:szCs w:val="22"/>
+          <w:lang w:val="en-US" w:eastAsia="de-AT"/>
+        </w:rPr>
+      </w:pPr>
+      <w:r>
+        <w:rPr>
+          <w:rFonts w:cs="Arial"/>
+          <w:noProof/>
+          <w:szCs w:val="22"/>
+          <w:lang w:val="en-US" w:eastAsia="de-AT"/>
+        </w:rPr>
+        <w:t>Position Trigger: This is the position where the image will be made. Should be in the period</w:t>
+      </w:r>
+    </w:p>
+    <w:p>
+      <w:pPr>
+        <w:pStyle w:val="Listenabsatz"/>
+        <w:widowControl/>
+        <w:numPr>
+          <w:ilvl w:val="0"/>
+          <w:numId w:val="36"/>
+        </w:numPr>
+        <w:suppressAutoHyphens w:val="0"/>
+        <w:jc w:val="both"/>
+        <w:rPr>
+          <w:rFonts w:cs="Arial"/>
+          <w:noProof/>
+          <w:szCs w:val="22"/>
+          <w:lang w:val="en-US" w:eastAsia="de-AT"/>
+        </w:rPr>
+      </w:pPr>
+      <w:r>
+        <w:rPr>
+          <w:rFonts w:cs="Arial"/>
+          <w:noProof/>
+          <w:szCs w:val="22"/>
+          <w:lang w:val="en-US" w:eastAsia="de-AT"/>
+        </w:rPr>
+        <w:lastRenderedPageBreak/>
+        <w:t>PLK Delay ACOPOS</w:t>
+      </w:r>
+      <w:r>
+        <w:rPr>
+          <w:rFonts w:cs="Arial"/>
+          <w:noProof/>
+          <w:szCs w:val="22"/>
+          <w:lang w:val="en-US" w:eastAsia="de-AT"/>
+        </w:rPr>
+        <w:t xml:space="preserve"> (number of PLK cycles):</w:t>
+      </w:r>
+      <w:r>
+        <w:rPr>
+          <w:rFonts w:cs="Arial"/>
+          <w:noProof/>
+          <w:szCs w:val="22"/>
+          <w:lang w:val="en-US" w:eastAsia="de-AT"/>
+        </w:rPr>
+        <w:t xml:space="preserve"> When the PLC reads the motor position, this position is some time old, e.g. 1 oder 2 PLK cycles. This delay will be compensated. The value is the number of PLK cycles</w:t>
+      </w:r>
+      <w:r>
+        <w:rPr>
+          <w:rFonts w:cs="Arial"/>
+          <w:noProof/>
+          <w:szCs w:val="22"/>
+          <w:lang w:val="en-US" w:eastAsia="de-AT"/>
+        </w:rPr>
+        <w:t xml:space="preserve"> for the “age” of the motorposition</w:t>
+      </w:r>
+      <w:r>
+        <w:rPr>
+          <w:rFonts w:cs="Arial"/>
+          <w:noProof/>
+          <w:szCs w:val="22"/>
+          <w:lang w:val="en-US" w:eastAsia="de-AT"/>
+        </w:rPr>
+        <w:t xml:space="preserve">. It is possible to use a value with fraction digits. This makes sense because of not only the Powerlink has a delay. E.g. also the encoder could have a </w:t>
+      </w:r>
+      <w:r>
+        <w:rPr>
+          <w:rFonts w:cs="Arial"/>
+          <w:noProof/>
+          <w:szCs w:val="22"/>
+          <w:lang w:val="en-US" w:eastAsia="de-AT"/>
+        </w:rPr>
+        <w:t xml:space="preserve">small </w:t>
+      </w:r>
+      <w:r>
+        <w:rPr>
+          <w:rFonts w:cs="Arial"/>
+          <w:noProof/>
+          <w:szCs w:val="22"/>
+          <w:lang w:val="en-US" w:eastAsia="de-AT"/>
+        </w:rPr>
+        <w:t>delay. So it is possible to adjust the value very precise</w:t>
+      </w:r>
+    </w:p>
+    <w:p>
+      <w:pPr>
+        <w:pStyle w:val="Listenabsatz"/>
+        <w:widowControl/>
+        <w:numPr>
+          <w:ilvl w:val="0"/>
+          <w:numId w:val="36"/>
+        </w:numPr>
+        <w:suppressAutoHyphens w:val="0"/>
+        <w:jc w:val="both"/>
+        <w:rPr>
+          <w:rFonts w:cs="Arial"/>
+          <w:noProof/>
+          <w:szCs w:val="22"/>
+          <w:lang w:val="en-US" w:eastAsia="de-AT"/>
+        </w:rPr>
+      </w:pPr>
+      <w:r>
+        <w:rPr>
+          <w:rFonts w:cs="Arial"/>
+          <w:noProof/>
+          <w:szCs w:val="22"/>
+          <w:lang w:val="en-US" w:eastAsia="de-AT"/>
+        </w:rPr>
+        <w:t>PLK Delay Camer</w:t>
+      </w:r>
+      <w:r>
+        <w:rPr>
+          <w:rFonts w:cs="Arial"/>
+          <w:noProof/>
+          <w:szCs w:val="22"/>
+          <w:lang w:val="en-US" w:eastAsia="de-AT"/>
+        </w:rPr>
+        <w:t>a</w:t>
+      </w:r>
+      <w:r>
+        <w:rPr>
+          <w:rFonts w:cs="Arial"/>
+          <w:noProof/>
+          <w:szCs w:val="22"/>
+          <w:lang w:val="en-US" w:eastAsia="de-AT"/>
+        </w:rPr>
+        <w:t xml:space="preserve"> </w:t>
+      </w:r>
+      <w:r>
+        <w:rPr>
+          <w:rFonts w:cs="Arial"/>
+          <w:noProof/>
+          <w:szCs w:val="22"/>
+          <w:lang w:val="en-US" w:eastAsia="de-AT"/>
+        </w:rPr>
+        <w:t xml:space="preserve">(number of PLK cycles): </w:t>
+      </w:r>
+      <w:r>
+        <w:rPr>
+          <w:rFonts w:cs="Arial"/>
+          <w:noProof/>
+          <w:szCs w:val="22"/>
+          <w:lang w:val="en-US" w:eastAsia="de-AT"/>
+        </w:rPr>
+        <w:t>This</w:t>
+      </w:r>
+      <w:r>
+        <w:rPr>
+          <w:rFonts w:cs="Arial"/>
+          <w:noProof/>
+          <w:szCs w:val="22"/>
+          <w:lang w:val="en-US" w:eastAsia="de-AT"/>
+        </w:rPr>
+        <w:t xml:space="preserve"> is used to calculate the time when the nettime value must be set at the latest to make it to the sensor in time.</w:t>
+      </w:r>
+      <w:r>
+        <w:rPr>
+          <w:rFonts w:cs="Arial"/>
+          <w:noProof/>
+          <w:szCs w:val="22"/>
+          <w:lang w:val="en-US" w:eastAsia="de-AT"/>
+        </w:rPr>
+        <w:t>The camera needs to get the nettime for the trigger some time before the trigger. A good value is 4. If the value is too small, the camera gets the nettime too late and can’t make the image any more. If the value is too high, the camera gets the nettime earlier. A speed-change will then no more be calcu</w:t>
+      </w:r>
+      <w:bookmarkStart w:id="26" w:name="_Ref11411460"/>
+      <w:r>
+        <w:rPr>
+          <w:rFonts w:cs="Arial"/>
+          <w:noProof/>
+          <w:szCs w:val="22"/>
+          <w:lang w:val="en-US" w:eastAsia="de-AT"/>
+        </w:rPr>
+        <w:t>lated.</w:t>
+      </w:r>
+    </w:p>
+    <w:p>
+      <w:pPr>
+        <w:pStyle w:val="Listenabsatz"/>
+        <w:widowControl/>
+        <w:numPr>
+          <w:ilvl w:val="0"/>
+          <w:numId w:val="36"/>
+        </w:numPr>
+        <w:suppressAutoHyphens w:val="0"/>
+        <w:jc w:val="both"/>
+        <w:rPr>
+          <w:rFonts w:cs="Arial"/>
+          <w:noProof/>
+          <w:szCs w:val="22"/>
+          <w:lang w:val="en-US" w:eastAsia="de-AT"/>
+        </w:rPr>
+      </w:pPr>
+      <w:r>
+        <w:rPr>
+          <w:rFonts w:cs="Arial"/>
+          <w:noProof/>
+          <w:szCs w:val="22"/>
+          <w:lang w:val="en-US" w:eastAsia="de-AT"/>
+        </w:rPr>
+        <w:t>Powerlink Cycle: Powerlink cycletime</w:t>
+      </w:r>
+      <w:r>
+        <w:rPr>
+          <w:rFonts w:cs="Arial"/>
+          <w:noProof/>
+          <w:szCs w:val="22"/>
+          <w:lang w:val="en-US" w:eastAsia="de-AT"/>
+        </w:rPr>
+        <w:t xml:space="preserve"> (in microseconds)</w:t>
+      </w:r>
+    </w:p>
+    <w:p>
+      <w:pPr>
+        <w:pStyle w:val="Listenabsatz"/>
+        <w:widowControl/>
+        <w:numPr>
+          <w:ilvl w:val="0"/>
+          <w:numId w:val="36"/>
+        </w:numPr>
+        <w:suppressAutoHyphens w:val="0"/>
+        <w:jc w:val="both"/>
+        <w:rPr>
+          <w:rFonts w:cs="Arial"/>
+          <w:noProof/>
+          <w:szCs w:val="22"/>
+          <w:lang w:val="en-US" w:eastAsia="de-AT"/>
+        </w:rPr>
+      </w:pPr>
+      <w:r>
+        <w:rPr>
+          <w:rFonts w:cs="Arial"/>
+          <w:noProof/>
+          <w:szCs w:val="22"/>
+          <w:lang w:val="en-US" w:eastAsia="de-AT"/>
+        </w:rPr>
+        <w:t>Trigger Pos Delta: This is the remaining position delta to the next trigger</w:t>
+      </w:r>
+      <w:r>
+        <w:rPr>
+          <w:rFonts w:cs="Arial"/>
+          <w:noProof/>
+          <w:szCs w:val="22"/>
+          <w:lang w:val="en-US" w:eastAsia="de-AT"/>
+        </w:rPr>
+        <w:t xml:space="preserve"> (in units)</w:t>
+      </w:r>
+    </w:p>
+    <w:p>
+      <w:pPr>
+        <w:pStyle w:val="Listenabsatz"/>
+        <w:widowControl/>
+        <w:numPr>
+          <w:ilvl w:val="0"/>
+          <w:numId w:val="36"/>
+        </w:numPr>
+        <w:suppressAutoHyphens w:val="0"/>
+        <w:jc w:val="both"/>
+        <w:rPr>
+          <w:rFonts w:cs="Arial"/>
+          <w:noProof/>
+          <w:szCs w:val="22"/>
+          <w:lang w:val="en-US" w:eastAsia="de-AT"/>
+        </w:rPr>
+      </w:pPr>
+      <w:r>
+        <w:rPr>
+          <w:rFonts w:cs="Arial"/>
+          <w:noProof/>
+          <w:szCs w:val="22"/>
+          <w:lang w:val="en-US" w:eastAsia="de-AT"/>
+        </w:rPr>
+        <w:t>Trigger Time Delta: This is the remaining time delta to the next trigger (in microseconds)</w:t>
+      </w:r>
+    </w:p>
+    <w:p>
+      <w:pPr>
+        <w:pStyle w:val="Listenabsatz"/>
+        <w:widowControl/>
+        <w:numPr>
+          <w:ilvl w:val="0"/>
+          <w:numId w:val="36"/>
+        </w:numPr>
+        <w:suppressAutoHyphens w:val="0"/>
+        <w:jc w:val="both"/>
+        <w:rPr>
+          <w:rFonts w:cs="Arial"/>
+          <w:noProof/>
+          <w:szCs w:val="22"/>
+          <w:lang w:val="en-US" w:eastAsia="de-AT"/>
+        </w:rPr>
+      </w:pPr>
+      <w:r>
+        <w:rPr>
+          <w:rFonts w:cs="Arial"/>
+          <w:noProof/>
+          <w:szCs w:val="22"/>
+          <w:lang w:val="en-US" w:eastAsia="de-AT"/>
+        </w:rPr>
+        <w:t>Overflow: If the nettime handling wants to send the next trigger to the camera, but the camera is not ready, this value will be increased by 1.</w:t>
+      </w:r>
+    </w:p>
+    <w:p>
+      <w:pPr>
+        <w:pStyle w:val="berschrift3"/>
+        <w:rPr>
+          <w:rFonts w:cs="Arial"/>
+          <w:noProof/>
+          <w:szCs w:val="22"/>
+          <w:lang w:val="en-US" w:eastAsia="de-AT"/>
+        </w:rPr>
+      </w:pPr>
+      <w:bookmarkStart w:id="27" w:name="_Toc36641032"/>
+      <w:r>
+        <w:rPr>
+          <w:noProof/>
+          <w:lang w:val="en-US" w:eastAsia="de-AT"/>
+        </w:rPr>
+        <w:t>Precision</w:t>
+      </w:r>
+      <w:bookmarkEnd w:id="27"/>
+    </w:p>
+    <w:p>
+      <w:pPr>
+        <w:jc w:val="both"/>
+        <w:rPr>
+          <w:rFonts w:cs="Arial"/>
+          <w:noProof/>
+          <w:szCs w:val="22"/>
+          <w:lang w:val="en-US" w:eastAsia="de-AT"/>
+        </w:rPr>
+      </w:pPr>
+      <w:r>
+        <w:rPr>
+          <w:rFonts w:cs="Arial"/>
+          <w:noProof/>
+          <w:szCs w:val="22"/>
+          <w:lang w:val="en-US" w:eastAsia="de-AT"/>
+        </w:rPr>
+        <w:t>If the nettime seems not to be precise, it makes sense to check the lag error of the axis. To get very good results, a well tuned controller is necessaray.</w:t>
       </w:r>
     </w:p>
     <w:p>
       <w:pPr>
         <w:widowControl/>
         <w:suppressAutoHyphens w:val="0"/>
-        <w:rPr>
-          <w:b/>
-          <w:noProof/>
-          <w:color w:val="FF8800"/>
-          <w:lang w:val="en-US" w:eastAsia="de-AT"/>
-        </w:rPr>
-      </w:pPr>
-      <w:bookmarkStart w:id="23" w:name="_Ref11411460"/>
-      <w:r>
-        <w:rPr>
-          <w:noProof/>
-          <w:lang w:val="en-US" w:eastAsia="de-AT"/>
-        </w:rPr>
-        <w:br w:type="page"/>
-      </w:r>
+        <w:ind w:left="360"/>
+        <w:jc w:val="both"/>
+        <w:rPr>
+          <w:rFonts w:cs="Arial"/>
+          <w:noProof/>
+          <w:szCs w:val="22"/>
+          <w:lang w:val="en-US" w:eastAsia="de-AT"/>
+        </w:rPr>
+      </w:pPr>
     </w:p>
     <w:p>
       <w:pPr>
@@ -9433,19 +10370,18 @@
           <w:lang w:val="en-US" w:eastAsia="de-AT"/>
         </w:rPr>
       </w:pPr>
-      <w:bookmarkStart w:id="24" w:name="_Ref35516612"/>
-      <w:bookmarkStart w:id="25" w:name="_Toc35518516"/>
-      <w:r>
-        <w:rPr>
-          <w:noProof/>
-          <w:lang w:val="en-US" w:eastAsia="de-AT"/>
-        </w:rPr>
-        <w:lastRenderedPageBreak/>
+      <w:bookmarkStart w:id="28" w:name="_Ref35516612"/>
+      <w:bookmarkStart w:id="29" w:name="_Toc36641033"/>
+      <w:r>
+        <w:rPr>
+          <w:noProof/>
+          <w:lang w:val="en-US" w:eastAsia="de-AT"/>
+        </w:rPr>
         <w:t>Image Archive</w:t>
       </w:r>
-      <w:bookmarkEnd w:id="23"/>
-      <w:bookmarkEnd w:id="24"/>
-      <w:bookmarkEnd w:id="25"/>
+      <w:bookmarkEnd w:id="26"/>
+      <w:bookmarkEnd w:id="28"/>
+      <w:bookmarkEnd w:id="29"/>
     </w:p>
     <w:p>
       <w:pPr>
@@ -9593,7 +10529,7 @@
           <w:rFonts w:cs="Arial"/>
           <w:noProof/>
           <w:szCs w:val="22"/>
-          <w:lang w:val="de-AT" w:eastAsia="de-AT"/>
+          <w:lang w:val="de-DE" w:eastAsia="de-DE"/>
         </w:rPr>
         <w:drawing>
           <wp:inline distT="0" distB="0" distL="0" distR="0" wp14:anchorId="019AEC90" wp14:editId="7B8B7787">
@@ -9805,8 +10741,9 @@
           <w:rFonts w:cs="Arial"/>
           <w:noProof/>
           <w:szCs w:val="22"/>
-          <w:lang w:val="de-AT" w:eastAsia="de-AT"/>
-        </w:rPr>
+          <w:lang w:val="de-DE" w:eastAsia="de-DE"/>
+        </w:rPr>
+        <w:lastRenderedPageBreak/>
         <w:drawing>
           <wp:anchor distT="0" distB="0" distL="114300" distR="114300" simplePos="0" relativeHeight="251671552" behindDoc="1" locked="0" layoutInCell="1" allowOverlap="1">
             <wp:simplePos x="0" y="0"/>
@@ -10028,7 +10965,7 @@
           <w:lang w:val="en-US"/>
         </w:rPr>
       </w:pPr>
-      <w:bookmarkStart w:id="26" w:name="_Toc35518517"/>
+      <w:bookmarkStart w:id="30" w:name="_Toc36641034"/>
       <w:r>
         <w:rPr>
           <w:lang w:val="en-US"/>
@@ -10036,7 +10973,7 @@
         <w:lastRenderedPageBreak/>
         <w:t>Tips and Hints</w:t>
       </w:r>
-      <w:bookmarkEnd w:id="26"/>
+      <w:bookmarkEnd w:id="30"/>
     </w:p>
     <w:p>
       <w:pPr>
@@ -10045,14 +10982,14 @@
           <w:lang w:val="en-US"/>
         </w:rPr>
       </w:pPr>
-      <w:bookmarkStart w:id="27" w:name="_Toc35518518"/>
+      <w:bookmarkStart w:id="31" w:name="_Toc36641035"/>
       <w:r>
         <w:rPr>
           <w:lang w:val="en-US"/>
         </w:rPr>
         <w:t>Sensor is connected and ready but the image on the main page is not refreshed</w:t>
       </w:r>
-      <w:bookmarkEnd w:id="27"/>
+      <w:bookmarkEnd w:id="31"/>
     </w:p>
     <w:p>
       <w:pPr>
@@ -10105,7 +11042,7 @@
           <w:lang w:val="en-US"/>
         </w:rPr>
       </w:pPr>
-      <w:bookmarkStart w:id="28" w:name="_Toc35518519"/>
+      <w:bookmarkStart w:id="32" w:name="_Toc36641036"/>
       <w:r>
         <w:rPr>
           <w:lang w:val="en-US"/>
@@ -10172,7 +11109,7 @@
         </w:rPr>
         <w:t xml:space="preserve"> is connected and ready.</w:t>
       </w:r>
-      <w:bookmarkEnd w:id="28"/>
+      <w:bookmarkEnd w:id="32"/>
     </w:p>
     <w:p>
       <w:pPr>
@@ -10272,7 +11209,7 @@
           <w:rFonts w:cs="Arial"/>
           <w:noProof/>
           <w:szCs w:val="22"/>
-          <w:lang w:val="de-AT" w:eastAsia="de-AT"/>
+          <w:lang w:val="de-DE" w:eastAsia="de-DE"/>
         </w:rPr>
         <w:drawing>
           <wp:inline distT="0" distB="0" distL="0" distR="0" wp14:anchorId="73AFDC31" wp14:editId="12762FF0">
@@ -10330,14 +11267,14 @@
           <w:lang w:val="en-US"/>
         </w:rPr>
       </w:pPr>
-      <w:bookmarkStart w:id="29" w:name="_Toc35518520"/>
+      <w:bookmarkStart w:id="33" w:name="_Toc36641037"/>
       <w:r>
         <w:rPr>
           <w:lang w:val="en-US"/>
         </w:rPr>
         <w:t>How to setup a T50 to use demo?</w:t>
       </w:r>
-      <w:bookmarkEnd w:id="29"/>
+      <w:bookmarkEnd w:id="33"/>
     </w:p>
     <w:p>
       <w:pPr>
@@ -10497,7 +11434,7 @@
           <w:lang w:val="en-US"/>
         </w:rPr>
       </w:pPr>
-      <w:bookmarkStart w:id="30" w:name="_Toc35518521"/>
+      <w:bookmarkStart w:id="34" w:name="_Toc36641038"/>
       <w:r>
         <w:rPr>
           <w:lang w:val="en-US"/>
@@ -10530,7 +11467,7 @@
         </w:rPr>
         <w:t>?</w:t>
       </w:r>
-      <w:bookmarkEnd w:id="30"/>
+      <w:bookmarkEnd w:id="34"/>
     </w:p>
     <w:p>
       <w:pPr>
@@ -10552,7 +11489,20 @@
           <w:lang w:val="en-US"/>
         </w:rPr>
         <w:br/>
-        <w:t>mappVision-&gt;…</w:t>
+      </w:r>
+      <w:proofErr w:type="spellStart"/>
+      <w:r>
+        <w:rPr>
+          <w:lang w:val="en-US"/>
+        </w:rPr>
+        <w:t>mappVision</w:t>
+      </w:r>
+      <w:proofErr w:type="spellEnd"/>
+      <w:r>
+        <w:rPr>
+          <w:lang w:val="en-US"/>
+        </w:rPr>
+        <w:t>-&gt;…</w:t>
       </w:r>
       <w:proofErr w:type="spellStart"/>
       <w:r>
@@ -10597,7 +11547,7 @@
       <w:r>
         <w:rPr>
           <w:noProof/>
-          <w:lang w:val="de-AT" w:eastAsia="de-AT"/>
+          <w:lang w:val="de-DE" w:eastAsia="de-DE"/>
         </w:rPr>
         <w:drawing>
           <wp:inline distT="0" distB="0" distL="0" distR="0" wp14:anchorId="1C97EC8C" wp14:editId="2D6DCC3D">
@@ -10649,7 +11599,7 @@
           <w:lang w:val="en-US"/>
         </w:rPr>
       </w:pPr>
-      <w:bookmarkStart w:id="31" w:name="_Toc35518522"/>
+      <w:bookmarkStart w:id="35" w:name="_Toc36641039"/>
       <w:r>
         <w:rPr>
           <w:lang w:val="en-US"/>
@@ -10669,7 +11619,7 @@
         </w:rPr>
         <w:t xml:space="preserve"> in the vision Cockpit in the Automation Studio project.</w:t>
       </w:r>
-      <w:bookmarkEnd w:id="31"/>
+      <w:bookmarkEnd w:id="35"/>
     </w:p>
     <w:p>
       <w:pPr>
@@ -10709,7 +11659,7 @@
           <w:rFonts w:cs="Arial"/>
           <w:noProof/>
           <w:szCs w:val="22"/>
-          <w:lang w:val="de-AT" w:eastAsia="de-AT"/>
+          <w:lang w:val="de-DE" w:eastAsia="de-DE"/>
         </w:rPr>
         <w:drawing>
           <wp:inline distT="0" distB="0" distL="0" distR="0" wp14:anchorId="732334A4" wp14:editId="64BE500E">
@@ -10815,7 +11765,7 @@
       <w:r>
         <w:rPr>
           <w:noProof/>
-          <w:lang w:val="de-AT" w:eastAsia="de-AT"/>
+          <w:lang w:val="de-DE" w:eastAsia="de-DE"/>
         </w:rPr>
         <w:drawing>
           <wp:inline distT="0" distB="0" distL="0" distR="0" wp14:anchorId="0D73EEE2" wp14:editId="71FE7E43">
@@ -10904,7 +11854,7 @@
           <w:lang w:val="en-US"/>
         </w:rPr>
       </w:pPr>
-      <w:bookmarkStart w:id="32" w:name="_Toc35518523"/>
+      <w:bookmarkStart w:id="36" w:name="_Toc36641040"/>
       <w:r>
         <w:rPr>
           <w:lang w:val="en-US"/>
@@ -10912,7 +11862,7 @@
         <w:lastRenderedPageBreak/>
         <w:t>Revision History</w:t>
       </w:r>
-      <w:bookmarkEnd w:id="32"/>
+      <w:bookmarkEnd w:id="36"/>
     </w:p>
     <w:p>
       <w:pPr>
@@ -11175,7 +12125,7 @@
               <w:bCs/>
               <w:noProof/>
             </w:rPr>
-            <w:t>16</w:t>
+            <w:t>2</w:t>
           </w:r>
           <w:r>
             <w:rPr>
@@ -11220,7 +12170,7 @@
               <w:bCs/>
               <w:noProof/>
             </w:rPr>
-            <w:t>16</w:t>
+            <w:t>17</w:t>
           </w:r>
           <w:r>
             <w:rPr>
@@ -11251,8 +12201,8 @@
       <w:tblLook w:val="04A0" w:firstRow="1" w:lastRow="0" w:firstColumn="1" w:lastColumn="0" w:noHBand="0" w:noVBand="1"/>
     </w:tblPr>
     <w:tblGrid>
-      <w:gridCol w:w="4540"/>
-      <w:gridCol w:w="4532"/>
+      <w:gridCol w:w="4541"/>
+      <w:gridCol w:w="4531"/>
     </w:tblGrid>
     <w:tr>
       <w:tc>
@@ -11358,7 +12308,7 @@
             <w:rPr>
               <w:noProof/>
             </w:rPr>
-            <w:t>20. March 2020</w:t>
+            <w:t>1. April 2020</w:t>
           </w:r>
           <w:r>
             <w:fldChar w:fldCharType="end"/>
@@ -11485,7 +12435,7 @@
           <w:r>
             <w:rPr>
               <w:noProof/>
-              <w:lang w:val="de-AT" w:eastAsia="de-AT"/>
+              <w:lang w:val="de-DE" w:eastAsia="de-DE"/>
             </w:rPr>
             <w:drawing>
               <wp:anchor distT="0" distB="0" distL="114300" distR="114300" simplePos="0" relativeHeight="251659264" behindDoc="0" locked="0" layoutInCell="1" allowOverlap="1" wp14:anchorId="2C74555D" wp14:editId="05FBA143">
@@ -13080,6 +14030,119 @@
     </w:lvl>
   </w:abstractNum>
   <w:abstractNum w:abstractNumId="11" w15:restartNumberingAfterBreak="0">
+    <w:nsid w:val="1E670F66"/>
+    <w:multiLevelType w:val="hybridMultilevel"/>
+    <w:tmpl w:val="F056CB52"/>
+    <w:lvl w:ilvl="0" w:tplc="04070001">
+      <w:start w:val="1"/>
+      <w:numFmt w:val="bullet"/>
+      <w:lvlText w:val=""/>
+      <w:lvlJc w:val="left"/>
+      <w:pPr>
+        <w:ind w:left="720" w:hanging="360"/>
+      </w:pPr>
+      <w:rPr>
+        <w:rFonts w:ascii="Symbol" w:hAnsi="Symbol" w:hint="default"/>
+      </w:rPr>
+    </w:lvl>
+    <w:lvl w:ilvl="1" w:tplc="04070003" w:tentative="1">
+      <w:start w:val="1"/>
+      <w:numFmt w:val="bullet"/>
+      <w:lvlText w:val="o"/>
+      <w:lvlJc w:val="left"/>
+      <w:pPr>
+        <w:ind w:left="1440" w:hanging="360"/>
+      </w:pPr>
+      <w:rPr>
+        <w:rFonts w:ascii="Courier New" w:hAnsi="Courier New" w:cs="Courier New" w:hint="default"/>
+      </w:rPr>
+    </w:lvl>
+    <w:lvl w:ilvl="2" w:tplc="04070005" w:tentative="1">
+      <w:start w:val="1"/>
+      <w:numFmt w:val="bullet"/>
+      <w:lvlText w:val=""/>
+      <w:lvlJc w:val="left"/>
+      <w:pPr>
+        <w:ind w:left="2160" w:hanging="360"/>
+      </w:pPr>
+      <w:rPr>
+        <w:rFonts w:ascii="Wingdings" w:hAnsi="Wingdings" w:hint="default"/>
+      </w:rPr>
+    </w:lvl>
+    <w:lvl w:ilvl="3" w:tplc="04070001" w:tentative="1">
+      <w:start w:val="1"/>
+      <w:numFmt w:val="bullet"/>
+      <w:lvlText w:val=""/>
+      <w:lvlJc w:val="left"/>
+      <w:pPr>
+        <w:ind w:left="2880" w:hanging="360"/>
+      </w:pPr>
+      <w:rPr>
+        <w:rFonts w:ascii="Symbol" w:hAnsi="Symbol" w:hint="default"/>
+      </w:rPr>
+    </w:lvl>
+    <w:lvl w:ilvl="4" w:tplc="04070003" w:tentative="1">
+      <w:start w:val="1"/>
+      <w:numFmt w:val="bullet"/>
+      <w:lvlText w:val="o"/>
+      <w:lvlJc w:val="left"/>
+      <w:pPr>
+        <w:ind w:left="3600" w:hanging="360"/>
+      </w:pPr>
+      <w:rPr>
+        <w:rFonts w:ascii="Courier New" w:hAnsi="Courier New" w:cs="Courier New" w:hint="default"/>
+      </w:rPr>
+    </w:lvl>
+    <w:lvl w:ilvl="5" w:tplc="04070005" w:tentative="1">
+      <w:start w:val="1"/>
+      <w:numFmt w:val="bullet"/>
+      <w:lvlText w:val=""/>
+      <w:lvlJc w:val="left"/>
+      <w:pPr>
+        <w:ind w:left="4320" w:hanging="360"/>
+      </w:pPr>
+      <w:rPr>
+        <w:rFonts w:ascii="Wingdings" w:hAnsi="Wingdings" w:hint="default"/>
+      </w:rPr>
+    </w:lvl>
+    <w:lvl w:ilvl="6" w:tplc="04070001" w:tentative="1">
+      <w:start w:val="1"/>
+      <w:numFmt w:val="bullet"/>
+      <w:lvlText w:val=""/>
+      <w:lvlJc w:val="left"/>
+      <w:pPr>
+        <w:ind w:left="5040" w:hanging="360"/>
+      </w:pPr>
+      <w:rPr>
+        <w:rFonts w:ascii="Symbol" w:hAnsi="Symbol" w:hint="default"/>
+      </w:rPr>
+    </w:lvl>
+    <w:lvl w:ilvl="7" w:tplc="04070003" w:tentative="1">
+      <w:start w:val="1"/>
+      <w:numFmt w:val="bullet"/>
+      <w:lvlText w:val="o"/>
+      <w:lvlJc w:val="left"/>
+      <w:pPr>
+        <w:ind w:left="5760" w:hanging="360"/>
+      </w:pPr>
+      <w:rPr>
+        <w:rFonts w:ascii="Courier New" w:hAnsi="Courier New" w:cs="Courier New" w:hint="default"/>
+      </w:rPr>
+    </w:lvl>
+    <w:lvl w:ilvl="8" w:tplc="04070005" w:tentative="1">
+      <w:start w:val="1"/>
+      <w:numFmt w:val="bullet"/>
+      <w:lvlText w:val=""/>
+      <w:lvlJc w:val="left"/>
+      <w:pPr>
+        <w:ind w:left="6480" w:hanging="360"/>
+      </w:pPr>
+      <w:rPr>
+        <w:rFonts w:ascii="Wingdings" w:hAnsi="Wingdings" w:hint="default"/>
+      </w:rPr>
+    </w:lvl>
+  </w:abstractNum>
+  <w:abstractNum w:abstractNumId="12" w15:restartNumberingAfterBreak="0">
     <w:nsid w:val="27367EBF"/>
     <w:multiLevelType w:val="multilevel"/>
     <w:tmpl w:val="10B2D04E"/>
@@ -13212,7 +14275,120 @@
       </w:rPr>
     </w:lvl>
   </w:abstractNum>
-  <w:abstractNum w:abstractNumId="12" w15:restartNumberingAfterBreak="0">
+  <w:abstractNum w:abstractNumId="13" w15:restartNumberingAfterBreak="0">
+    <w:nsid w:val="2899242C"/>
+    <w:multiLevelType w:val="hybridMultilevel"/>
+    <w:tmpl w:val="AC0E3F02"/>
+    <w:lvl w:ilvl="0" w:tplc="04070001">
+      <w:start w:val="1"/>
+      <w:numFmt w:val="bullet"/>
+      <w:lvlText w:val=""/>
+      <w:lvlJc w:val="left"/>
+      <w:pPr>
+        <w:ind w:left="720" w:hanging="360"/>
+      </w:pPr>
+      <w:rPr>
+        <w:rFonts w:ascii="Symbol" w:hAnsi="Symbol" w:hint="default"/>
+      </w:rPr>
+    </w:lvl>
+    <w:lvl w:ilvl="1" w:tplc="04070003" w:tentative="1">
+      <w:start w:val="1"/>
+      <w:numFmt w:val="bullet"/>
+      <w:lvlText w:val="o"/>
+      <w:lvlJc w:val="left"/>
+      <w:pPr>
+        <w:ind w:left="1440" w:hanging="360"/>
+      </w:pPr>
+      <w:rPr>
+        <w:rFonts w:ascii="Courier New" w:hAnsi="Courier New" w:cs="Courier New" w:hint="default"/>
+      </w:rPr>
+    </w:lvl>
+    <w:lvl w:ilvl="2" w:tplc="04070005" w:tentative="1">
+      <w:start w:val="1"/>
+      <w:numFmt w:val="bullet"/>
+      <w:lvlText w:val=""/>
+      <w:lvlJc w:val="left"/>
+      <w:pPr>
+        <w:ind w:left="2160" w:hanging="360"/>
+      </w:pPr>
+      <w:rPr>
+        <w:rFonts w:ascii="Wingdings" w:hAnsi="Wingdings" w:hint="default"/>
+      </w:rPr>
+    </w:lvl>
+    <w:lvl w:ilvl="3" w:tplc="04070001" w:tentative="1">
+      <w:start w:val="1"/>
+      <w:numFmt w:val="bullet"/>
+      <w:lvlText w:val=""/>
+      <w:lvlJc w:val="left"/>
+      <w:pPr>
+        <w:ind w:left="2880" w:hanging="360"/>
+      </w:pPr>
+      <w:rPr>
+        <w:rFonts w:ascii="Symbol" w:hAnsi="Symbol" w:hint="default"/>
+      </w:rPr>
+    </w:lvl>
+    <w:lvl w:ilvl="4" w:tplc="04070003" w:tentative="1">
+      <w:start w:val="1"/>
+      <w:numFmt w:val="bullet"/>
+      <w:lvlText w:val="o"/>
+      <w:lvlJc w:val="left"/>
+      <w:pPr>
+        <w:ind w:left="3600" w:hanging="360"/>
+      </w:pPr>
+      <w:rPr>
+        <w:rFonts w:ascii="Courier New" w:hAnsi="Courier New" w:cs="Courier New" w:hint="default"/>
+      </w:rPr>
+    </w:lvl>
+    <w:lvl w:ilvl="5" w:tplc="04070005" w:tentative="1">
+      <w:start w:val="1"/>
+      <w:numFmt w:val="bullet"/>
+      <w:lvlText w:val=""/>
+      <w:lvlJc w:val="left"/>
+      <w:pPr>
+        <w:ind w:left="4320" w:hanging="360"/>
+      </w:pPr>
+      <w:rPr>
+        <w:rFonts w:ascii="Wingdings" w:hAnsi="Wingdings" w:hint="default"/>
+      </w:rPr>
+    </w:lvl>
+    <w:lvl w:ilvl="6" w:tplc="04070001" w:tentative="1">
+      <w:start w:val="1"/>
+      <w:numFmt w:val="bullet"/>
+      <w:lvlText w:val=""/>
+      <w:lvlJc w:val="left"/>
+      <w:pPr>
+        <w:ind w:left="5040" w:hanging="360"/>
+      </w:pPr>
+      <w:rPr>
+        <w:rFonts w:ascii="Symbol" w:hAnsi="Symbol" w:hint="default"/>
+      </w:rPr>
+    </w:lvl>
+    <w:lvl w:ilvl="7" w:tplc="04070003" w:tentative="1">
+      <w:start w:val="1"/>
+      <w:numFmt w:val="bullet"/>
+      <w:lvlText w:val="o"/>
+      <w:lvlJc w:val="left"/>
+      <w:pPr>
+        <w:ind w:left="5760" w:hanging="360"/>
+      </w:pPr>
+      <w:rPr>
+        <w:rFonts w:ascii="Courier New" w:hAnsi="Courier New" w:cs="Courier New" w:hint="default"/>
+      </w:rPr>
+    </w:lvl>
+    <w:lvl w:ilvl="8" w:tplc="04070005" w:tentative="1">
+      <w:start w:val="1"/>
+      <w:numFmt w:val="bullet"/>
+      <w:lvlText w:val=""/>
+      <w:lvlJc w:val="left"/>
+      <w:pPr>
+        <w:ind w:left="6480" w:hanging="360"/>
+      </w:pPr>
+      <w:rPr>
+        <w:rFonts w:ascii="Wingdings" w:hAnsi="Wingdings" w:hint="default"/>
+      </w:rPr>
+    </w:lvl>
+  </w:abstractNum>
+  <w:abstractNum w:abstractNumId="14" w15:restartNumberingAfterBreak="0">
     <w:nsid w:val="35DD234D"/>
     <w:multiLevelType w:val="hybridMultilevel"/>
     <w:tmpl w:val="E8ACC1B6"/>
@@ -13325,7 +14501,7 @@
       </w:rPr>
     </w:lvl>
   </w:abstractNum>
-  <w:abstractNum w:abstractNumId="13" w15:restartNumberingAfterBreak="0">
+  <w:abstractNum w:abstractNumId="15" w15:restartNumberingAfterBreak="0">
     <w:nsid w:val="3BDC1D0A"/>
     <w:multiLevelType w:val="hybridMultilevel"/>
     <w:tmpl w:val="0890DE62"/>
@@ -13437,7 +14613,7 @@
       </w:rPr>
     </w:lvl>
   </w:abstractNum>
-  <w:abstractNum w:abstractNumId="14" w15:restartNumberingAfterBreak="0">
+  <w:abstractNum w:abstractNumId="16" w15:restartNumberingAfterBreak="0">
     <w:nsid w:val="441056ED"/>
     <w:multiLevelType w:val="hybridMultilevel"/>
     <w:tmpl w:val="0106A6BE"/>
@@ -13550,7 +14726,7 @@
       </w:rPr>
     </w:lvl>
   </w:abstractNum>
-  <w:abstractNum w:abstractNumId="15" w15:restartNumberingAfterBreak="0">
+  <w:abstractNum w:abstractNumId="17" w15:restartNumberingAfterBreak="0">
     <w:nsid w:val="47990738"/>
     <w:multiLevelType w:val="hybridMultilevel"/>
     <w:tmpl w:val="D302B0CE"/>
@@ -13664,7 +14840,7 @@
       </w:rPr>
     </w:lvl>
   </w:abstractNum>
-  <w:abstractNum w:abstractNumId="16" w15:restartNumberingAfterBreak="0">
+  <w:abstractNum w:abstractNumId="18" w15:restartNumberingAfterBreak="0">
     <w:nsid w:val="50F86DD7"/>
     <w:multiLevelType w:val="multilevel"/>
     <w:tmpl w:val="24681FD4"/>
@@ -13805,7 +14981,7 @@
       </w:rPr>
     </w:lvl>
   </w:abstractNum>
-  <w:abstractNum w:abstractNumId="17" w15:restartNumberingAfterBreak="0">
+  <w:abstractNum w:abstractNumId="19" w15:restartNumberingAfterBreak="0">
     <w:nsid w:val="53E07278"/>
     <w:multiLevelType w:val="hybridMultilevel"/>
     <w:tmpl w:val="479214BE"/>
@@ -13922,7 +15098,7 @@
       </w:pPr>
     </w:lvl>
   </w:abstractNum>
-  <w:abstractNum w:abstractNumId="18" w15:restartNumberingAfterBreak="0">
+  <w:abstractNum w:abstractNumId="20" w15:restartNumberingAfterBreak="0">
     <w:nsid w:val="547E3AC3"/>
     <w:multiLevelType w:val="hybridMultilevel"/>
     <w:tmpl w:val="1E0CF5DC"/>
@@ -14035,7 +15211,7 @@
       </w:rPr>
     </w:lvl>
   </w:abstractNum>
-  <w:abstractNum w:abstractNumId="19" w15:restartNumberingAfterBreak="0">
+  <w:abstractNum w:abstractNumId="21" w15:restartNumberingAfterBreak="0">
     <w:nsid w:val="59AA2623"/>
     <w:multiLevelType w:val="hybridMultilevel"/>
     <w:tmpl w:val="ADC028FC"/>
@@ -14148,7 +15324,7 @@
       </w:rPr>
     </w:lvl>
   </w:abstractNum>
-  <w:abstractNum w:abstractNumId="20" w15:restartNumberingAfterBreak="0">
+  <w:abstractNum w:abstractNumId="22" w15:restartNumberingAfterBreak="0">
     <w:nsid w:val="65703911"/>
     <w:multiLevelType w:val="hybridMultilevel"/>
     <w:tmpl w:val="FC12DB12"/>
@@ -14261,7 +15437,7 @@
       </w:rPr>
     </w:lvl>
   </w:abstractNum>
-  <w:abstractNum w:abstractNumId="21" w15:restartNumberingAfterBreak="0">
+  <w:abstractNum w:abstractNumId="23" w15:restartNumberingAfterBreak="0">
     <w:nsid w:val="67FA22DF"/>
     <w:multiLevelType w:val="hybridMultilevel"/>
     <w:tmpl w:val="11C8ABCE"/>
@@ -14374,7 +15550,120 @@
       </w:rPr>
     </w:lvl>
   </w:abstractNum>
-  <w:abstractNum w:abstractNumId="22" w15:restartNumberingAfterBreak="0">
+  <w:abstractNum w:abstractNumId="24" w15:restartNumberingAfterBreak="0">
+    <w:nsid w:val="6FA2580D"/>
+    <w:multiLevelType w:val="hybridMultilevel"/>
+    <w:tmpl w:val="7166D45E"/>
+    <w:lvl w:ilvl="0" w:tplc="04070001">
+      <w:start w:val="1"/>
+      <w:numFmt w:val="bullet"/>
+      <w:lvlText w:val=""/>
+      <w:lvlJc w:val="left"/>
+      <w:pPr>
+        <w:ind w:left="720" w:hanging="360"/>
+      </w:pPr>
+      <w:rPr>
+        <w:rFonts w:ascii="Symbol" w:hAnsi="Symbol" w:hint="default"/>
+      </w:rPr>
+    </w:lvl>
+    <w:lvl w:ilvl="1" w:tplc="04070003" w:tentative="1">
+      <w:start w:val="1"/>
+      <w:numFmt w:val="bullet"/>
+      <w:lvlText w:val="o"/>
+      <w:lvlJc w:val="left"/>
+      <w:pPr>
+        <w:ind w:left="1440" w:hanging="360"/>
+      </w:pPr>
+      <w:rPr>
+        <w:rFonts w:ascii="Courier New" w:hAnsi="Courier New" w:cs="Courier New" w:hint="default"/>
+      </w:rPr>
+    </w:lvl>
+    <w:lvl w:ilvl="2" w:tplc="04070005" w:tentative="1">
+      <w:start w:val="1"/>
+      <w:numFmt w:val="bullet"/>
+      <w:lvlText w:val=""/>
+      <w:lvlJc w:val="left"/>
+      <w:pPr>
+        <w:ind w:left="2160" w:hanging="360"/>
+      </w:pPr>
+      <w:rPr>
+        <w:rFonts w:ascii="Wingdings" w:hAnsi="Wingdings" w:hint="default"/>
+      </w:rPr>
+    </w:lvl>
+    <w:lvl w:ilvl="3" w:tplc="04070001" w:tentative="1">
+      <w:start w:val="1"/>
+      <w:numFmt w:val="bullet"/>
+      <w:lvlText w:val=""/>
+      <w:lvlJc w:val="left"/>
+      <w:pPr>
+        <w:ind w:left="2880" w:hanging="360"/>
+      </w:pPr>
+      <w:rPr>
+        <w:rFonts w:ascii="Symbol" w:hAnsi="Symbol" w:hint="default"/>
+      </w:rPr>
+    </w:lvl>
+    <w:lvl w:ilvl="4" w:tplc="04070003" w:tentative="1">
+      <w:start w:val="1"/>
+      <w:numFmt w:val="bullet"/>
+      <w:lvlText w:val="o"/>
+      <w:lvlJc w:val="left"/>
+      <w:pPr>
+        <w:ind w:left="3600" w:hanging="360"/>
+      </w:pPr>
+      <w:rPr>
+        <w:rFonts w:ascii="Courier New" w:hAnsi="Courier New" w:cs="Courier New" w:hint="default"/>
+      </w:rPr>
+    </w:lvl>
+    <w:lvl w:ilvl="5" w:tplc="04070005" w:tentative="1">
+      <w:start w:val="1"/>
+      <w:numFmt w:val="bullet"/>
+      <w:lvlText w:val=""/>
+      <w:lvlJc w:val="left"/>
+      <w:pPr>
+        <w:ind w:left="4320" w:hanging="360"/>
+      </w:pPr>
+      <w:rPr>
+        <w:rFonts w:ascii="Wingdings" w:hAnsi="Wingdings" w:hint="default"/>
+      </w:rPr>
+    </w:lvl>
+    <w:lvl w:ilvl="6" w:tplc="04070001" w:tentative="1">
+      <w:start w:val="1"/>
+      <w:numFmt w:val="bullet"/>
+      <w:lvlText w:val=""/>
+      <w:lvlJc w:val="left"/>
+      <w:pPr>
+        <w:ind w:left="5040" w:hanging="360"/>
+      </w:pPr>
+      <w:rPr>
+        <w:rFonts w:ascii="Symbol" w:hAnsi="Symbol" w:hint="default"/>
+      </w:rPr>
+    </w:lvl>
+    <w:lvl w:ilvl="7" w:tplc="04070003" w:tentative="1">
+      <w:start w:val="1"/>
+      <w:numFmt w:val="bullet"/>
+      <w:lvlText w:val="o"/>
+      <w:lvlJc w:val="left"/>
+      <w:pPr>
+        <w:ind w:left="5760" w:hanging="360"/>
+      </w:pPr>
+      <w:rPr>
+        <w:rFonts w:ascii="Courier New" w:hAnsi="Courier New" w:cs="Courier New" w:hint="default"/>
+      </w:rPr>
+    </w:lvl>
+    <w:lvl w:ilvl="8" w:tplc="04070005" w:tentative="1">
+      <w:start w:val="1"/>
+      <w:numFmt w:val="bullet"/>
+      <w:lvlText w:val=""/>
+      <w:lvlJc w:val="left"/>
+      <w:pPr>
+        <w:ind w:left="6480" w:hanging="360"/>
+      </w:pPr>
+      <w:rPr>
+        <w:rFonts w:ascii="Wingdings" w:hAnsi="Wingdings" w:hint="default"/>
+      </w:rPr>
+    </w:lvl>
+  </w:abstractNum>
+  <w:abstractNum w:abstractNumId="25" w15:restartNumberingAfterBreak="0">
     <w:nsid w:val="713D72F4"/>
     <w:multiLevelType w:val="hybridMultilevel"/>
     <w:tmpl w:val="92EE5CAC"/>
@@ -14488,43 +15777,43 @@
     </w:lvl>
   </w:abstractNum>
   <w:num w:numId="1">
-    <w:abstractNumId w:val="16"/>
+    <w:abstractNumId w:val="18"/>
   </w:num>
   <w:num w:numId="2">
-    <w:abstractNumId w:val="16"/>
+    <w:abstractNumId w:val="18"/>
   </w:num>
   <w:num w:numId="3">
-    <w:abstractNumId w:val="11"/>
+    <w:abstractNumId w:val="12"/>
   </w:num>
   <w:num w:numId="4">
-    <w:abstractNumId w:val="11"/>
+    <w:abstractNumId w:val="12"/>
   </w:num>
   <w:num w:numId="5">
-    <w:abstractNumId w:val="11"/>
+    <w:abstractNumId w:val="12"/>
   </w:num>
   <w:num w:numId="6">
-    <w:abstractNumId w:val="11"/>
+    <w:abstractNumId w:val="12"/>
   </w:num>
   <w:num w:numId="7">
-    <w:abstractNumId w:val="11"/>
+    <w:abstractNumId w:val="12"/>
   </w:num>
   <w:num w:numId="8">
-    <w:abstractNumId w:val="11"/>
+    <w:abstractNumId w:val="12"/>
   </w:num>
   <w:num w:numId="9">
-    <w:abstractNumId w:val="11"/>
+    <w:abstractNumId w:val="12"/>
   </w:num>
   <w:num w:numId="10">
-    <w:abstractNumId w:val="11"/>
+    <w:abstractNumId w:val="12"/>
   </w:num>
   <w:num w:numId="11">
-    <w:abstractNumId w:val="11"/>
+    <w:abstractNumId w:val="12"/>
   </w:num>
   <w:num w:numId="12">
-    <w:abstractNumId w:val="17"/>
+    <w:abstractNumId w:val="19"/>
   </w:num>
   <w:num w:numId="13">
-    <w:abstractNumId w:val="11"/>
+    <w:abstractNumId w:val="12"/>
     <w:lvlOverride w:ilvl="0">
       <w:startOverride w:val="1"/>
     </w:lvlOverride>
@@ -14605,39 +15894,48 @@
     <w:abstractNumId w:val="9"/>
   </w:num>
   <w:num w:numId="22">
-    <w:abstractNumId w:val="21"/>
+    <w:abstractNumId w:val="23"/>
   </w:num>
   <w:num w:numId="23">
     <w:abstractNumId w:val="10"/>
   </w:num>
   <w:num w:numId="24">
-    <w:abstractNumId w:val="14"/>
+    <w:abstractNumId w:val="16"/>
   </w:num>
   <w:num w:numId="25">
     <w:abstractNumId w:val="8"/>
   </w:num>
   <w:num w:numId="26">
-    <w:abstractNumId w:val="19"/>
+    <w:abstractNumId w:val="21"/>
   </w:num>
   <w:num w:numId="27">
-    <w:abstractNumId w:val="15"/>
+    <w:abstractNumId w:val="17"/>
   </w:num>
   <w:num w:numId="28">
-    <w:abstractNumId w:val="18"/>
+    <w:abstractNumId w:val="20"/>
   </w:num>
   <w:num w:numId="29">
-    <w:abstractNumId w:val="20"/>
+    <w:abstractNumId w:val="22"/>
   </w:num>
   <w:num w:numId="30">
     <w:abstractNumId w:val="7"/>
   </w:num>
   <w:num w:numId="31">
-    <w:abstractNumId w:val="22"/>
+    <w:abstractNumId w:val="25"/>
   </w:num>
   <w:num w:numId="32">
-    <w:abstractNumId w:val="12"/>
+    <w:abstractNumId w:val="14"/>
   </w:num>
   <w:num w:numId="33">
+    <w:abstractNumId w:val="15"/>
+  </w:num>
+  <w:num w:numId="34">
+    <w:abstractNumId w:val="11"/>
+  </w:num>
+  <w:num w:numId="35">
+    <w:abstractNumId w:val="24"/>
+  </w:num>
+  <w:num w:numId="36">
     <w:abstractNumId w:val="13"/>
   </w:num>
 </w:numbering>
@@ -14676,7 +15974,7 @@
     <w:lsdException w:name="index 9" w:semiHidden="1" w:unhideWhenUsed="1"/>
     <w:lsdException w:name="toc 1" w:semiHidden="1" w:uiPriority="39" w:unhideWhenUsed="1"/>
     <w:lsdException w:name="toc 2" w:semiHidden="1" w:uiPriority="39" w:unhideWhenUsed="1"/>
-    <w:lsdException w:name="toc 3" w:semiHidden="1" w:uiPriority="0" w:unhideWhenUsed="1"/>
+    <w:lsdException w:name="toc 3" w:semiHidden="1" w:uiPriority="39" w:unhideWhenUsed="1"/>
     <w:lsdException w:name="toc 4" w:semiHidden="1" w:uiPriority="0" w:unhideWhenUsed="1"/>
     <w:lsdException w:name="toc 5" w:semiHidden="1" w:uiPriority="0" w:unhideWhenUsed="1"/>
     <w:lsdException w:name="toc 6" w:semiHidden="1" w:uiPriority="0" w:unhideWhenUsed="1"/>
@@ -15631,7 +16929,7 @@
   <w:style w:type="paragraph" w:styleId="Verzeichnis3">
     <w:name w:val="toc 3"/>
     <w:basedOn w:val="Verzeichnis0"/>
-    <w:semiHidden/>
+    <w:uiPriority w:val="39"/>
     <w:rsid w:val="00EA06B8"/>
     <w:pPr>
       <w:ind w:left="567"/>
@@ -16220,7 +17518,7 @@
 </file>
 
 <file path=customXml/itemProps1.xml><?xml version="1.0" encoding="utf-8"?>
-<ds:datastoreItem xmlns:ds="http://schemas.openxmlformats.org/officeDocument/2006/customXml" ds:itemID="{06B3E8B5-414E-4B3E-90A3-F9D3989A893D}">
+<ds:datastoreItem xmlns:ds="http://schemas.openxmlformats.org/officeDocument/2006/customXml" ds:itemID="{43B303FF-3A25-4C5D-B93E-84D61CE83DF7}">
   <ds:schemaRefs>
     <ds:schemaRef ds:uri="http://schemas.openxmlformats.org/officeDocument/2006/bibliography"/>
   </ds:schemaRefs>

</xml_diff>

<commit_message>
New pixel counter function
</commit_message>
<xml_diff>
--- a/Logical/Documentation/Vision Demo Application.docx
+++ b/Logical/Documentation/Vision Demo Application.docx
@@ -3057,7 +3057,13 @@
         <w:rPr>
           <w:lang w:val="en-US"/>
         </w:rPr>
-        <w:t xml:space="preserve"> Automation Studio 4.7</w:t>
+        <w:t xml:space="preserve"> Automation Studio 4.</w:t>
+      </w:r>
+      <w:r>
+        <w:rPr>
+          <w:lang w:val="en-US"/>
+        </w:rPr>
+        <w:t>9</w:t>
       </w:r>
     </w:p>
     <w:p>
@@ -3085,7 +3091,21 @@
           <w:sz w:val="20"/>
           <w:lang w:val="en-US"/>
         </w:rPr>
-        <w:t>A4.73</w:t>
+        <w:t>C</w:t>
+      </w:r>
+      <w:r>
+        <w:rPr>
+          <w:sz w:val="20"/>
+          <w:lang w:val="en-US"/>
+        </w:rPr>
+        <w:t>4.</w:t>
+      </w:r>
+      <w:r>
+        <w:rPr>
+          <w:sz w:val="20"/>
+          <w:lang w:val="en-US"/>
+        </w:rPr>
+        <w:t>90</w:t>
       </w:r>
       <w:r>
         <w:rPr>
@@ -3113,7 +3133,14 @@
           <w:sz w:val="20"/>
           <w:lang w:val="en-US"/>
         </w:rPr>
-        <w:t>mappView 5.10</w:t>
+        <w:t>mappView 5.1</w:t>
+      </w:r>
+      <w:r>
+        <w:rPr>
+          <w:sz w:val="20"/>
+          <w:lang w:val="en-US"/>
+        </w:rPr>
+        <w:t>3</w:t>
       </w:r>
     </w:p>
     <w:p>
@@ -3221,16 +3248,35 @@
     </w:p>
     <w:p>
       <w:pPr>
+        <w:widowControl/>
+        <w:suppressAutoHyphens w:val="0"/>
+        <w:rPr>
+          <w:b/>
+          <w:color w:val="FF8800"/>
+          <w:sz w:val="28"/>
+          <w:lang w:val="en-US"/>
+        </w:rPr>
+      </w:pPr>
+      <w:bookmarkStart w:id="2" w:name="_Toc53651701"/>
+      <w:r>
+        <w:rPr>
+          <w:lang w:val="en-US"/>
+        </w:rPr>
+        <w:br w:type="page"/>
+      </w:r>
+    </w:p>
+    <w:p>
+      <w:pPr>
         <w:pStyle w:val="berschrift1"/>
         <w:rPr>
           <w:lang w:val="en-US"/>
         </w:rPr>
       </w:pPr>
-      <w:bookmarkStart w:id="2" w:name="_Toc53651701"/>
-      <w:r>
-        <w:rPr>
-          <w:lang w:val="en-US"/>
-        </w:rPr>
+      <w:r>
+        <w:rPr>
+          <w:lang w:val="en-US"/>
+        </w:rPr>
+        <w:lastRenderedPageBreak/>
         <w:t xml:space="preserve">Project </w:t>
       </w:r>
       <w:r>
@@ -4175,6 +4221,65 @@
           <w:lang w:val="en-US"/>
         </w:rPr>
       </w:pPr>
+      <w:r>
+        <w:rPr>
+          <w:sz w:val="20"/>
+          <w:lang w:val="en-US"/>
+        </w:rPr>
+        <w:t>PixelCounter</w:t>
+      </w:r>
+      <w:r>
+        <w:rPr>
+          <w:sz w:val="20"/>
+          <w:lang w:val="en-US"/>
+        </w:rPr>
+        <w:tab/>
+      </w:r>
+      <w:r>
+        <w:rPr>
+          <w:sz w:val="20"/>
+          <w:lang w:val="en-US"/>
+        </w:rPr>
+        <w:tab/>
+        <w:t xml:space="preserve">Sensor for the text </w:t>
+      </w:r>
+      <w:r>
+        <w:rPr>
+          <w:sz w:val="20"/>
+          <w:lang w:val="en-US"/>
+        </w:rPr>
+        <w:t>pixel counter</w:t>
+      </w:r>
+      <w:r>
+        <w:rPr>
+          <w:sz w:val="20"/>
+          <w:lang w:val="en-US"/>
+        </w:rPr>
+        <w:t xml:space="preserve"> function. Powerlink Node </w:t>
+      </w:r>
+      <w:r>
+        <w:rPr>
+          <w:sz w:val="20"/>
+          <w:lang w:val="en-US"/>
+        </w:rPr>
+        <w:t>6</w:t>
+      </w:r>
+      <w:r>
+        <w:rPr>
+          <w:sz w:val="20"/>
+          <w:lang w:val="en-US"/>
+        </w:rPr>
+        <w:t>.</w:t>
+      </w:r>
+    </w:p>
+    <w:p>
+      <w:pPr>
+        <w:jc w:val="both"/>
+        <w:rPr>
+          <w:sz w:val="20"/>
+          <w:lang w:val="en-US"/>
+        </w:rPr>
+      </w:pPr>
     </w:p>
     <w:p>
       <w:pPr>
@@ -4246,21 +4351,26 @@
           <w:sz w:val="20"/>
           <w:lang w:val="en-US"/>
         </w:rPr>
-        <w:t>s by changing</w:t>
-      </w:r>
-      <w:r>
-        <w:rPr>
-          <w:sz w:val="20"/>
-          <w:lang w:val="en-US"/>
-        </w:rPr>
-        <w:t xml:space="preserve"> the node number</w:t>
-      </w:r>
-      <w:r>
-        <w:rPr>
-          <w:sz w:val="20"/>
-          <w:lang w:val="en-US"/>
-        </w:rPr>
-        <w:t>.</w:t>
+        <w:t>s by changing the node number.</w:t>
+      </w:r>
+    </w:p>
+    <w:p>
+      <w:pPr>
+        <w:widowControl/>
+        <w:suppressAutoHyphens w:val="0"/>
+        <w:rPr>
+          <w:b/>
+          <w:color w:val="FF8800"/>
+          <w:sz w:val="28"/>
+          <w:lang w:val="en-US"/>
+        </w:rPr>
+      </w:pPr>
+      <w:bookmarkStart w:id="7" w:name="_Toc53651705"/>
+      <w:r>
+        <w:rPr>
+          <w:lang w:val="en-US"/>
+        </w:rPr>
+        <w:br w:type="page"/>
       </w:r>
     </w:p>
     <w:p>
@@ -4270,7 +4380,6 @@
           <w:lang w:val="en-US"/>
         </w:rPr>
       </w:pPr>
-      <w:bookmarkStart w:id="7" w:name="_Toc53651705"/>
       <w:r>
         <w:rPr>
           <w:lang w:val="en-US"/>
@@ -4431,8 +4540,10 @@
                 <w:szCs w:val="20"/>
                 <w:lang w:val="en-US"/>
               </w:rPr>
-              <w:t>5</w:t>
-            </w:r>
+              <w:t>6</w:t>
+            </w:r>
+            <w:bookmarkStart w:id="8" w:name="_GoBack"/>
+            <w:bookmarkEnd w:id="8"/>
           </w:p>
         </w:tc>
         <w:tc>
@@ -5894,7 +6005,7 @@
           <w:lang w:val="en-US"/>
         </w:rPr>
       </w:pPr>
-      <w:bookmarkStart w:id="8" w:name="_Toc53651706"/>
+      <w:bookmarkStart w:id="9" w:name="_Toc53651706"/>
       <w:r>
         <w:rPr>
           <w:lang w:val="en-US"/>
@@ -5908,7 +6019,7 @@
         </w:rPr>
         <w:t>s</w:t>
       </w:r>
-      <w:bookmarkEnd w:id="8"/>
+      <w:bookmarkEnd w:id="9"/>
     </w:p>
     <w:p>
       <w:pPr>
@@ -6008,19 +6119,7 @@
         <w:rPr>
           <w:lang w:val="en-US"/>
         </w:rPr>
-        <w:t xml:space="preserve">and </w:t>
-      </w:r>
-      <w:r>
-        <w:rPr>
-          <w:lang w:val="en-US"/>
-        </w:rPr>
-        <w:t>“visSelectedLight”</w:t>
-      </w:r>
-      <w:r>
-        <w:rPr>
-          <w:lang w:val="en-US"/>
-        </w:rPr>
-        <w:t xml:space="preserve"> </w:t>
+        <w:t xml:space="preserve">and “visSelectedLight” </w:t>
       </w:r>
       <w:r>
         <w:rPr>
@@ -6060,7 +6159,7 @@
           <w:lang w:val="en-US"/>
         </w:rPr>
       </w:pPr>
-      <w:bookmarkStart w:id="9" w:name="_Toc53651707"/>
+      <w:bookmarkStart w:id="10" w:name="_Toc53651707"/>
       <w:r>
         <w:rPr>
           <w:lang w:val="en-US"/>
@@ -6079,7 +6178,7 @@
         </w:rPr>
         <w:t xml:space="preserve"> (gVisionSensor)</w:t>
       </w:r>
-      <w:bookmarkEnd w:id="9"/>
+      <w:bookmarkEnd w:id="10"/>
     </w:p>
     <w:p>
       <w:pPr>
@@ -6823,7 +6922,7 @@
           <w:lang w:val="en-US"/>
         </w:rPr>
       </w:pPr>
-      <w:bookmarkStart w:id="10" w:name="_Toc53651708"/>
+      <w:bookmarkStart w:id="11" w:name="_Toc53651708"/>
       <w:r>
         <w:rPr>
           <w:lang w:val="en-US"/>
@@ -6837,7 +6936,7 @@
         </w:rPr>
         <w:t xml:space="preserve"> structure</w:t>
       </w:r>
-      <w:bookmarkEnd w:id="10"/>
+      <w:bookmarkEnd w:id="11"/>
     </w:p>
     <w:p>
       <w:pPr>
@@ -6880,81 +6979,27 @@
           <w:lang w:val="en-US"/>
         </w:rPr>
       </w:pPr>
-      <w:bookmarkStart w:id="11" w:name="_Toc53651709"/>
-      <w:r>
-        <w:rPr>
-          <w:lang w:val="en-US"/>
-        </w:rPr>
-        <w:t xml:space="preserve">Vision </w:t>
-      </w:r>
-      <w:r>
-        <w:rPr>
-          <w:lang w:val="en-US"/>
-        </w:rPr>
-        <w:t>light</w:t>
-      </w:r>
-      <w:r>
-        <w:rPr>
-          <w:lang w:val="en-US"/>
-        </w:rPr>
-        <w:t xml:space="preserve"> structure (gVision</w:t>
-      </w:r>
-      <w:r>
-        <w:rPr>
-          <w:lang w:val="en-US"/>
-        </w:rPr>
-        <w:t>Light</w:t>
-      </w:r>
-      <w:r>
-        <w:rPr>
-          <w:lang w:val="en-US"/>
-        </w:rPr>
-        <w:t>)</w:t>
-      </w:r>
-      <w:bookmarkEnd w:id="11"/>
-    </w:p>
-    <w:p>
-      <w:pPr>
-        <w:jc w:val="both"/>
-        <w:rPr>
-          <w:lang w:val="en-US"/>
-        </w:rPr>
-      </w:pPr>
-      <w:r>
-        <w:rPr>
-          <w:lang w:val="en-US"/>
-        </w:rPr>
-        <w:t xml:space="preserve">The </w:t>
-      </w:r>
-      <w:r>
-        <w:rPr>
-          <w:lang w:val="en-US"/>
-        </w:rPr>
-        <w:t>light</w:t>
-      </w:r>
-      <w:r>
-        <w:rPr>
-          <w:lang w:val="en-US"/>
-        </w:rPr>
-        <w:t xml:space="preserve"> structure handles all functions and parameters that are </w:t>
-      </w:r>
-      <w:r>
-        <w:rPr>
-          <w:lang w:val="en-US"/>
-        </w:rPr>
-        <w:t>light</w:t>
-      </w:r>
-      <w:r>
-        <w:rPr>
-          <w:lang w:val="en-US"/>
-        </w:rPr>
-        <w:t xml:space="preserve"> related</w:t>
-      </w:r>
-      <w:r>
-        <w:rPr>
-          <w:lang w:val="en-US"/>
-        </w:rPr>
-        <w:t>.</w:t>
+      <w:bookmarkStart w:id="12" w:name="_Toc53651709"/>
+      <w:r>
+        <w:rPr>
+          <w:lang w:val="en-US"/>
+        </w:rPr>
+        <w:t>Vision light structure (gVisionLight)</w:t>
+      </w:r>
+      <w:bookmarkEnd w:id="12"/>
+    </w:p>
+    <w:p>
+      <w:pPr>
+        <w:jc w:val="both"/>
+        <w:rPr>
+          <w:lang w:val="en-US"/>
+        </w:rPr>
+      </w:pPr>
+      <w:r>
+        <w:rPr>
+          <w:lang w:val="en-US"/>
+        </w:rPr>
+        <w:t>The light structure handles all functions and parameters that are light related.</w:t>
       </w:r>
       <w:r>
         <w:rPr>
@@ -7515,7 +7560,7 @@
           <w:lang w:val="en-US"/>
         </w:rPr>
       </w:pPr>
-      <w:bookmarkStart w:id="12" w:name="_Ref11410095"/>
+      <w:bookmarkStart w:id="13" w:name="_Ref11410095"/>
     </w:p>
     <w:p>
       <w:pPr>
@@ -7524,14 +7569,14 @@
           <w:lang w:val="en-US"/>
         </w:rPr>
       </w:pPr>
-      <w:bookmarkStart w:id="13" w:name="_Toc53651710"/>
+      <w:bookmarkStart w:id="14" w:name="_Toc53651710"/>
       <w:r>
         <w:rPr>
           <w:lang w:val="en-US"/>
         </w:rPr>
         <w:t>Vision color structure</w:t>
       </w:r>
-      <w:bookmarkEnd w:id="13"/>
+      <w:bookmarkEnd w:id="14"/>
     </w:p>
     <w:p>
       <w:pPr>
@@ -9315,7 +9360,7 @@
           <w:lang w:val="en-US"/>
         </w:rPr>
       </w:pPr>
-      <w:bookmarkStart w:id="14" w:name="_Toc53651711"/>
+      <w:bookmarkStart w:id="15" w:name="_Toc53651711"/>
       <w:r>
         <w:rPr>
           <w:lang w:val="en-US"/>
@@ -9323,8 +9368,8 @@
         <w:lastRenderedPageBreak/>
         <w:t>Vision image structure</w:t>
       </w:r>
-      <w:bookmarkEnd w:id="12"/>
-      <w:bookmarkEnd w:id="14"/>
+      <w:bookmarkEnd w:id="13"/>
+      <w:bookmarkEnd w:id="15"/>
     </w:p>
     <w:p>
       <w:pPr>
@@ -9345,8 +9390,6 @@
         </w:rPr>
         <w:t xml:space="preserve"> and crosshair drawing in mappView</w:t>
       </w:r>
-      <w:bookmarkStart w:id="15" w:name="_GoBack"/>
-      <w:bookmarkEnd w:id="15"/>
       <w:r>
         <w:rPr>
           <w:lang w:val="en-US"/>
@@ -17916,7 +17959,7 @@
             <w:rPr>
               <w:noProof/>
             </w:rPr>
-            <w:t>15. October 2020</w:t>
+            <w:t>12. January 2021</w:t>
           </w:r>
           <w:r>
             <w:fldChar w:fldCharType="end"/>
@@ -23249,6 +23292,15 @@
 </file>
 
 <file path=customXml/item1.xml><?xml version="1.0" encoding="utf-8"?>
+<?mso-contentType ?>
+<FormTemplates xmlns="http://schemas.microsoft.com/sharepoint/v3/contenttype/forms">
+  <Display>DocumentLibraryForm</Display>
+  <Edit>DocumentLibraryForm</Edit>
+  <New>DocumentLibraryForm</New>
+</FormTemplates>
+</file>
+
+<file path=customXml/item2.xml><?xml version="1.0" encoding="utf-8"?>
 <ct:contentTypeSchema xmlns:ct="http://schemas.microsoft.com/office/2006/metadata/contentType" xmlns:ma="http://schemas.microsoft.com/office/2006/metadata/properties/metaAttributes" ct:_="" ma:_="" ma:contentTypeName="Document" ma:contentTypeID="0x01010027B7E7D5E0898043AE90BEA19843762F" ma:contentTypeVersion="13" ma:contentTypeDescription="Create a new document." ma:contentTypeScope="" ma:versionID="60a7fbaa3f8a9d12f970841ea0a48b55">
   <xsd:schema xmlns:xsd="http://www.w3.org/2001/XMLSchema" xmlns:xs="http://www.w3.org/2001/XMLSchema" xmlns:p="http://schemas.microsoft.com/office/2006/metadata/properties" xmlns:ns3="2c2c194e-f87d-4ac8-8d01-d9d3cb388d9d" xmlns:ns4="38d279ab-0cff-4e86-8fa2-48978c7942f6" targetNamespace="http://schemas.microsoft.com/office/2006/metadata/properties" ma:root="true" ma:fieldsID="b3dffb9334293d3865862e855174f526" ns3:_="" ns4:_="">
     <xsd:import namespace="2c2c194e-f87d-4ac8-8d01-d9d3cb388d9d"/>
@@ -23471,15 +23523,6 @@
 </ct:contentTypeSchema>
 </file>
 
-<file path=customXml/item2.xml><?xml version="1.0" encoding="utf-8"?>
-<?mso-contentType ?>
-<FormTemplates xmlns="http://schemas.microsoft.com/sharepoint/v3/contenttype/forms">
-  <Display>DocumentLibraryForm</Display>
-  <Edit>DocumentLibraryForm</Edit>
-  <New>DocumentLibraryForm</New>
-</FormTemplates>
-</file>
-
 <file path=customXml/item3.xml><?xml version="1.0" encoding="utf-8"?>
 <p:properties xmlns:p="http://schemas.microsoft.com/office/2006/metadata/properties" xmlns:xsi="http://www.w3.org/2001/XMLSchema-instance" xmlns:pc="http://schemas.microsoft.com/office/infopath/2007/PartnerControls">
   <documentManagement/>
@@ -23491,6 +23534,14 @@
 </file>
 
 <file path=customXml/itemProps1.xml><?xml version="1.0" encoding="utf-8"?>
+<ds:datastoreItem xmlns:ds="http://schemas.openxmlformats.org/officeDocument/2006/customXml" ds:itemID="{72E62C05-094C-4D25-8549-B58D3B6953F2}">
+  <ds:schemaRefs>
+    <ds:schemaRef ds:uri="http://schemas.microsoft.com/sharepoint/v3/contenttype/forms"/>
+  </ds:schemaRefs>
+</ds:datastoreItem>
+</file>
+
+<file path=customXml/itemProps2.xml><?xml version="1.0" encoding="utf-8"?>
 <ds:datastoreItem xmlns:ds="http://schemas.openxmlformats.org/officeDocument/2006/customXml" ds:itemID="{4719859C-3376-4A31-B7DB-992EDDB3263A}">
   <ds:schemaRefs>
     <ds:schemaRef ds:uri="http://schemas.microsoft.com/office/2006/metadata/contentType"/>
@@ -23509,14 +23560,6 @@
 </ds:datastoreItem>
 </file>
 
-<file path=customXml/itemProps2.xml><?xml version="1.0" encoding="utf-8"?>
-<ds:datastoreItem xmlns:ds="http://schemas.openxmlformats.org/officeDocument/2006/customXml" ds:itemID="{72E62C05-094C-4D25-8549-B58D3B6953F2}">
-  <ds:schemaRefs>
-    <ds:schemaRef ds:uri="http://schemas.microsoft.com/sharepoint/v3/contenttype/forms"/>
-  </ds:schemaRefs>
-</ds:datastoreItem>
-</file>
-
 <file path=customXml/itemProps3.xml><?xml version="1.0" encoding="utf-8"?>
 <ds:datastoreItem xmlns:ds="http://schemas.openxmlformats.org/officeDocument/2006/customXml" ds:itemID="{87F9A013-E0BB-4B43-BC6E-0A242484242F}">
   <ds:schemaRefs>
@@ -23527,7 +23570,7 @@
 </file>
 
 <file path=customXml/itemProps4.xml><?xml version="1.0" encoding="utf-8"?>
-<ds:datastoreItem xmlns:ds="http://schemas.openxmlformats.org/officeDocument/2006/customXml" ds:itemID="{1D6D7D57-D58C-4559-A7FA-9E23A91D1106}">
+<ds:datastoreItem xmlns:ds="http://schemas.openxmlformats.org/officeDocument/2006/customXml" ds:itemID="{0F0D5D36-544A-444E-8BD3-E53A29339410}">
   <ds:schemaRefs>
     <ds:schemaRef ds:uri="http://schemas.openxmlformats.org/officeDocument/2006/bibliography"/>
   </ds:schemaRefs>

</xml_diff>